<commit_message>
Relatório final da fase1 por reler
</commit_message>
<xml_diff>
--- a/Trabalho_Pratico/Fase_1/Relatorio/MDLE_G03_TP1_Fase1.docx
+++ b/Trabalho_Pratico/Fase_1/Relatorio/MDLE_G03_TP1_Fase1.docx
@@ -499,40 +499,22 @@
       <w:r>
         <w:t xml:space="preserve"> A maldição de dimensionalidade demonstra que à medida que se aumenta o conjunto de </w:t>
       </w:r>
-      <w:proofErr w:type="spellStart"/>
-      <w:r>
-        <w:rPr>
-          <w:i/>
-          <w:iCs/>
-        </w:rPr>
-        <w:t>features</w:t>
-      </w:r>
-      <w:proofErr w:type="spellEnd"/>
-      <w:r>
-        <w:rPr>
-          <w:i/>
-          <w:iCs/>
-        </w:rPr>
-        <w:t xml:space="preserve"> </w:t>
+      <w:r>
+        <w:rPr>
+          <w:i/>
+          <w:iCs/>
+        </w:rPr>
+        <w:t xml:space="preserve">features </w:t>
       </w:r>
       <w:r>
         <w:t xml:space="preserve">de um conjunto de dados, o treino de modelos de </w:t>
       </w:r>
-      <w:proofErr w:type="spellStart"/>
-      <w:r>
-        <w:rPr>
-          <w:i/>
-          <w:iCs/>
-        </w:rPr>
-        <w:t>machine</w:t>
-      </w:r>
-      <w:proofErr w:type="spellEnd"/>
-      <w:r>
-        <w:rPr>
-          <w:i/>
-          <w:iCs/>
-        </w:rPr>
-        <w:t xml:space="preserve"> learning </w:t>
+      <w:r>
+        <w:rPr>
+          <w:i/>
+          <w:iCs/>
+        </w:rPr>
+        <w:t xml:space="preserve">machine learning </w:t>
       </w:r>
       <w:r>
         <w:t xml:space="preserve">requer cada vez mais um maior número de amostras, mostrando-se um obstáculo na robustez do modelo. Posto isto, a redução de dimensionalidade compromete a variância </w:t>
@@ -621,21 +603,12 @@
       <w:r>
         <w:t xml:space="preserve">A caracterização define o processo de conhecer de forma mais detalhada o conjunto fornecido, nomeadamente em termos de dimensionalidade, número de amostras, que tipo de características tem, o que cada valor representa, e identificar possíveis valores ruidosos ou em falta por forma a tomar decisões de como limpar o </w:t>
       </w:r>
-      <w:proofErr w:type="spellStart"/>
-      <w:r>
-        <w:rPr>
-          <w:i/>
-          <w:iCs/>
-        </w:rPr>
-        <w:t>dataset</w:t>
-      </w:r>
-      <w:proofErr w:type="spellEnd"/>
-      <w:r>
-        <w:rPr>
-          <w:i/>
-          <w:iCs/>
-        </w:rPr>
-        <w:t xml:space="preserve"> </w:t>
+      <w:r>
+        <w:rPr>
+          <w:i/>
+          <w:iCs/>
+        </w:rPr>
+        <w:t xml:space="preserve">dataset </w:t>
       </w:r>
       <w:r>
         <w:t>para treinar um modelo com apenas informação pertinente que garanta o melhor desempenho possível [2].</w:t>
@@ -652,40 +625,22 @@
         <w:tab/>
         <w:t xml:space="preserve">Neste capítulo, o grupo descreve sucintamente o significado de cada uma das </w:t>
       </w:r>
-      <w:proofErr w:type="spellStart"/>
-      <w:r>
-        <w:rPr>
-          <w:i/>
-          <w:iCs/>
-        </w:rPr>
-        <w:t>features</w:t>
-      </w:r>
-      <w:proofErr w:type="spellEnd"/>
-      <w:r>
-        <w:rPr>
-          <w:i/>
-          <w:iCs/>
-        </w:rPr>
-        <w:t xml:space="preserve"> </w:t>
+      <w:r>
+        <w:rPr>
+          <w:i/>
+          <w:iCs/>
+        </w:rPr>
+        <w:t xml:space="preserve">features </w:t>
       </w:r>
       <w:r>
         <w:t xml:space="preserve">dos dois conjuntos de dados. O conhecimento das variáveis com as quais tratamos permite então formular possíveis perguntas que se pretendam responder ou solucionar preparando os dados para o treino de modelos de </w:t>
       </w:r>
-      <w:proofErr w:type="spellStart"/>
-      <w:r>
-        <w:rPr>
-          <w:i/>
-          <w:iCs/>
-        </w:rPr>
-        <w:t>machine</w:t>
-      </w:r>
-      <w:proofErr w:type="spellEnd"/>
-      <w:r>
-        <w:rPr>
-          <w:i/>
-          <w:iCs/>
-        </w:rPr>
-        <w:t xml:space="preserve"> learning</w:t>
+      <w:r>
+        <w:rPr>
+          <w:i/>
+          <w:iCs/>
+        </w:rPr>
+        <w:t>machine learning</w:t>
       </w:r>
       <w:r>
         <w:t>.</w:t>
@@ -796,7 +751,6 @@
           <w:lang w:val="pt-PT"/>
         </w:rPr>
       </w:pPr>
-      <w:proofErr w:type="spellStart"/>
       <w:r>
         <w:rPr>
           <w:u w:val="single"/>
@@ -804,7 +758,6 @@
         </w:rPr>
         <w:t>Hour</w:t>
       </w:r>
-      <w:proofErr w:type="spellEnd"/>
       <w:r>
         <w:rPr>
           <w:lang w:val="pt-PT"/>
@@ -815,16 +768,8 @@
         <w:rPr>
           <w:lang w:val="pt-PT"/>
         </w:rPr>
-        <w:t xml:space="preserve">, formato </w:t>
-      </w:r>
-      <w:proofErr w:type="spellStart"/>
-      <w:r>
-        <w:rPr>
-          <w:lang w:val="pt-PT"/>
-        </w:rPr>
-        <w:t>HH:mm</w:t>
-      </w:r>
-      <w:proofErr w:type="spellEnd"/>
+        <w:t>, formato HH:mm</w:t>
+      </w:r>
     </w:p>
     <w:p>
       <w:pPr>
@@ -839,17 +784,41 @@
           <w:u w:val="single"/>
           <w:lang w:val="pt-PT"/>
         </w:rPr>
-        <w:t xml:space="preserve">Zip </w:t>
-      </w:r>
-      <w:proofErr w:type="spellStart"/>
+        <w:t>Zip Code</w:t>
+      </w:r>
+      <w:r>
+        <w:rPr>
+          <w:lang w:val="pt-PT"/>
+        </w:rPr>
+        <w:t xml:space="preserve">: </w:t>
+      </w:r>
+      <w:r>
+        <w:rPr>
+          <w:lang w:val="pt-PT"/>
+        </w:rPr>
+        <w:t>Primeiros quatro dígitos do c</w:t>
+      </w:r>
+      <w:r>
+        <w:rPr>
+          <w:lang w:val="pt-PT"/>
+        </w:rPr>
+        <w:t>ódigo postal do local onde a medição foi feita.</w:t>
+      </w:r>
+    </w:p>
+    <w:p>
+      <w:pPr>
+        <w:pStyle w:val="Corpodetexto"/>
+        <w:rPr>
+          <w:lang w:val="pt-PT"/>
+        </w:rPr>
+      </w:pPr>
       <w:r>
         <w:rPr>
           <w:u w:val="single"/>
           <w:lang w:val="pt-PT"/>
         </w:rPr>
-        <w:t>Code</w:t>
-      </w:r>
-      <w:proofErr w:type="spellEnd"/>
+        <w:t>Active Energy</w:t>
+      </w:r>
       <w:r>
         <w:rPr>
           <w:lang w:val="pt-PT"/>
@@ -860,13 +829,13 @@
         <w:rPr>
           <w:lang w:val="pt-PT"/>
         </w:rPr>
-        <w:t>Primeiros quatro dígitos do c</w:t>
-      </w:r>
-      <w:r>
-        <w:rPr>
-          <w:lang w:val="pt-PT"/>
-        </w:rPr>
-        <w:t>ódigo postal do local onde a medição foi feita.</w:t>
+        <w:t>Variável contínua, representa a</w:t>
+      </w:r>
+      <w:r>
+        <w:rPr>
+          <w:lang w:val="pt-PT"/>
+        </w:rPr>
+        <w:t xml:space="preserve"> energia elétrica ativa consumida, medida em kWh.</w:t>
       </w:r>
     </w:p>
     <w:p>
@@ -878,50 +847,9 @@
       </w:pPr>
       <w:r>
         <w:rPr>
-          <w:u w:val="single"/>
-          <w:lang w:val="pt-PT"/>
-        </w:rPr>
-        <w:t>Active Energy</w:t>
-      </w:r>
-      <w:r>
-        <w:rPr>
-          <w:lang w:val="pt-PT"/>
-        </w:rPr>
-        <w:t xml:space="preserve">: </w:t>
-      </w:r>
-      <w:r>
-        <w:rPr>
-          <w:lang w:val="pt-PT"/>
-        </w:rPr>
-        <w:t>Variável contínua, representa a</w:t>
-      </w:r>
-      <w:r>
-        <w:rPr>
-          <w:lang w:val="pt-PT"/>
-        </w:rPr>
-        <w:t xml:space="preserve"> energia elétrica ativa consumida, medida em kWh.</w:t>
-      </w:r>
-    </w:p>
-    <w:p>
-      <w:pPr>
-        <w:pStyle w:val="Corpodetexto"/>
-        <w:rPr>
-          <w:lang w:val="pt-PT"/>
-        </w:rPr>
-      </w:pPr>
-      <w:proofErr w:type="spellStart"/>
-      <w:r>
-        <w:rPr>
-          <w:lang w:val="pt-PT"/>
-        </w:rPr>
-        <w:t>ii</w:t>
-      </w:r>
-      <w:proofErr w:type="spellEnd"/>
-      <w:r>
-        <w:rPr>
-          <w:lang w:val="pt-PT"/>
-        </w:rPr>
-        <w:t>) Qualidade dos Dados:</w:t>
+          <w:lang w:val="pt-PT"/>
+        </w:rPr>
+        <w:t>ii) Qualidade dos Dados:</w:t>
       </w:r>
     </w:p>
     <w:p>
@@ -944,7 +872,6 @@
         </w:rPr>
         <w:t xml:space="preserve">Este conjunto de dados é composto por 5 </w:t>
       </w:r>
-      <w:proofErr w:type="spellStart"/>
       <w:r>
         <w:rPr>
           <w:i/>
@@ -953,7 +880,6 @@
         </w:rPr>
         <w:t>features</w:t>
       </w:r>
-      <w:proofErr w:type="spellEnd"/>
       <w:r>
         <w:rPr>
           <w:i/>
@@ -992,7 +918,6 @@
         </w:rPr>
         <w:t xml:space="preserve">Verifica-se que todos as entradas possuem um valor não nulo, ou NA, para todas as </w:t>
       </w:r>
-      <w:proofErr w:type="spellStart"/>
       <w:r>
         <w:rPr>
           <w:i/>
@@ -1001,7 +926,6 @@
         </w:rPr>
         <w:t>features</w:t>
       </w:r>
-      <w:proofErr w:type="spellEnd"/>
       <w:r>
         <w:rPr>
           <w:i/>
@@ -1016,23 +940,13 @@
         </w:rPr>
         <w:t xml:space="preserve">pelo que não foi necessário fazer qualquer tipo de imputação. A existência de valores que possam ser considerados </w:t>
       </w:r>
-      <w:proofErr w:type="spellStart"/>
-      <w:r>
-        <w:rPr>
-          <w:i/>
-          <w:iCs/>
-          <w:lang w:val="pt-PT"/>
-        </w:rPr>
-        <w:t>outliers</w:t>
-      </w:r>
-      <w:proofErr w:type="spellEnd"/>
-      <w:r>
-        <w:rPr>
-          <w:i/>
-          <w:iCs/>
-          <w:lang w:val="pt-PT"/>
-        </w:rPr>
-        <w:t xml:space="preserve"> </w:t>
+      <w:r>
+        <w:rPr>
+          <w:i/>
+          <w:iCs/>
+          <w:lang w:val="pt-PT"/>
+        </w:rPr>
+        <w:t xml:space="preserve">outliers </w:t>
       </w:r>
       <w:r>
         <w:rPr>
@@ -1040,23 +954,13 @@
         </w:rPr>
         <w:t xml:space="preserve">foi preservada, uma vez que um pico de consumo energético pode representar alguma ocasião especial, nomeadamente um tipo de evento espontâneo e que possa ser do interesse ser identificado por um modelo de </w:t>
       </w:r>
-      <w:proofErr w:type="spellStart"/>
-      <w:r>
-        <w:rPr>
-          <w:i/>
-          <w:iCs/>
-          <w:lang w:val="pt-PT"/>
-        </w:rPr>
-        <w:t>machine</w:t>
-      </w:r>
-      <w:proofErr w:type="spellEnd"/>
-      <w:r>
-        <w:rPr>
-          <w:i/>
-          <w:iCs/>
-          <w:lang w:val="pt-PT"/>
-        </w:rPr>
-        <w:t xml:space="preserve"> </w:t>
+      <w:r>
+        <w:rPr>
+          <w:i/>
+          <w:iCs/>
+          <w:lang w:val="pt-PT"/>
+        </w:rPr>
+        <w:t xml:space="preserve">machine </w:t>
       </w:r>
       <w:r>
         <w:rPr>
@@ -1116,21 +1020,7 @@
         <w:rPr>
           <w:lang w:val="pt-PT"/>
         </w:rPr>
-        <w:t xml:space="preserve">terá de ser </w:t>
-      </w:r>
-      <w:proofErr w:type="spellStart"/>
-      <w:r>
-        <w:rPr>
-          <w:lang w:val="pt-PT"/>
-        </w:rPr>
-        <w:t>discretizada</w:t>
-      </w:r>
-      <w:proofErr w:type="spellEnd"/>
-      <w:r>
-        <w:rPr>
-          <w:lang w:val="pt-PT"/>
-        </w:rPr>
-        <w:t xml:space="preserve"> </w:t>
+        <w:t xml:space="preserve">terá de ser discretizada </w:t>
       </w:r>
       <w:r>
         <w:rPr>
@@ -1144,25 +1034,7 @@
           <w:iCs/>
           <w:lang w:val="pt-PT"/>
         </w:rPr>
-        <w:t xml:space="preserve">feature </w:t>
-      </w:r>
-      <w:proofErr w:type="spellStart"/>
-      <w:r>
-        <w:rPr>
-          <w:i/>
-          <w:iCs/>
-          <w:lang w:val="pt-PT"/>
-        </w:rPr>
-        <w:t>selection</w:t>
-      </w:r>
-      <w:proofErr w:type="spellEnd"/>
-      <w:r>
-        <w:rPr>
-          <w:i/>
-          <w:iCs/>
-          <w:lang w:val="pt-PT"/>
-        </w:rPr>
-        <w:t xml:space="preserve"> </w:t>
+        <w:t xml:space="preserve">feature selection </w:t>
       </w:r>
       <w:r>
         <w:rPr>
@@ -1176,18 +1048,8 @@
           <w:iCs/>
           <w:lang w:val="pt-PT"/>
         </w:rPr>
-        <w:t xml:space="preserve">feature </w:t>
-      </w:r>
-      <w:proofErr w:type="spellStart"/>
-      <w:r>
-        <w:rPr>
-          <w:i/>
-          <w:iCs/>
-          <w:lang w:val="pt-PT"/>
-        </w:rPr>
-        <w:t>reduction</w:t>
-      </w:r>
-      <w:proofErr w:type="spellEnd"/>
+        <w:t>feature reduction</w:t>
+      </w:r>
       <w:r>
         <w:rPr>
           <w:lang w:val="pt-PT"/>
@@ -1210,21 +1072,7 @@
         <w:rPr>
           <w:lang w:val="pt-PT"/>
         </w:rPr>
-        <w:t xml:space="preserve"> relativo às condições </w:t>
-      </w:r>
-      <w:proofErr w:type="spellStart"/>
-      <w:r>
-        <w:rPr>
-          <w:lang w:val="pt-PT"/>
-        </w:rPr>
-        <w:t>metereológicas</w:t>
-      </w:r>
-      <w:proofErr w:type="spellEnd"/>
-      <w:r>
-        <w:rPr>
-          <w:lang w:val="pt-PT"/>
-        </w:rPr>
-        <w:t xml:space="preserve"> em Lisboa (código postal 1000)</w:t>
+        <w:t xml:space="preserve"> relativo às condições metereológicas em Lisboa (código postal 1000)</w:t>
       </w:r>
       <w:r>
         <w:rPr>
@@ -1242,23 +1090,8 @@
         <w:rPr>
           <w:lang w:val="pt-PT"/>
         </w:rPr>
-        <w:t xml:space="preserve"> a coluna do fuso </w:t>
-      </w:r>
-      <w:proofErr w:type="spellStart"/>
-      <w:r>
-        <w:rPr>
-          <w:lang w:val="pt-PT"/>
-        </w:rPr>
-        <w:t>horario</w:t>
-      </w:r>
-      <w:proofErr w:type="spellEnd"/>
-      <w:r>
-        <w:rPr>
-          <w:lang w:val="pt-PT"/>
-        </w:rPr>
-        <w:t xml:space="preserve"> (</w:t>
-      </w:r>
-      <w:proofErr w:type="spellStart"/>
+        <w:t xml:space="preserve"> a coluna do fuso horario (</w:t>
+      </w:r>
       <w:r>
         <w:rPr>
           <w:i/>
@@ -1267,7 +1100,6 @@
         </w:rPr>
         <w:t>timestamp</w:t>
       </w:r>
-      <w:proofErr w:type="spellEnd"/>
       <w:r>
         <w:rPr>
           <w:lang w:val="pt-PT"/>
@@ -1278,21 +1110,7 @@
         <w:rPr>
           <w:lang w:val="pt-PT"/>
         </w:rPr>
-        <w:t xml:space="preserve">condições </w:t>
-      </w:r>
-      <w:proofErr w:type="spellStart"/>
-      <w:r>
-        <w:rPr>
-          <w:lang w:val="pt-PT"/>
-        </w:rPr>
-        <w:t>metereológicas</w:t>
-      </w:r>
-      <w:proofErr w:type="spellEnd"/>
-      <w:r>
-        <w:rPr>
-          <w:lang w:val="pt-PT"/>
-        </w:rPr>
-        <w:t xml:space="preserve"> para um conjunto de códigos postais, perspetivando um modelo geral que possa fazer uma aproximação de consumo energético dadas as condições previstas.</w:t>
+        <w:t>condições metereológicas para um conjunto de códigos postais, perspetivando um modelo geral que possa fazer uma aproximação de consumo energético dadas as condições previstas.</w:t>
       </w:r>
     </w:p>
     <w:p>
@@ -1310,23 +1128,13 @@
         <w:tab/>
         <w:t xml:space="preserve">Tem-se como observação adicional a existência de </w:t>
       </w:r>
-      <w:proofErr w:type="spellStart"/>
-      <w:r>
-        <w:rPr>
-          <w:i/>
-          <w:iCs/>
-          <w:lang w:val="pt-PT"/>
-        </w:rPr>
-        <w:t>features</w:t>
-      </w:r>
-      <w:proofErr w:type="spellEnd"/>
-      <w:r>
-        <w:rPr>
-          <w:i/>
-          <w:iCs/>
-          <w:lang w:val="pt-PT"/>
-        </w:rPr>
-        <w:t xml:space="preserve"> </w:t>
+      <w:r>
+        <w:rPr>
+          <w:i/>
+          <w:iCs/>
+          <w:lang w:val="pt-PT"/>
+        </w:rPr>
+        <w:t xml:space="preserve">features </w:t>
       </w:r>
       <w:r>
         <w:rPr>
@@ -1354,25 +1162,7 @@
           <w:iCs/>
           <w:lang w:val="pt-PT"/>
         </w:rPr>
-        <w:t xml:space="preserve">feature </w:t>
-      </w:r>
-      <w:proofErr w:type="spellStart"/>
-      <w:r>
-        <w:rPr>
-          <w:i/>
-          <w:iCs/>
-          <w:lang w:val="pt-PT"/>
-        </w:rPr>
-        <w:t>selection</w:t>
-      </w:r>
-      <w:proofErr w:type="spellEnd"/>
-      <w:r>
-        <w:rPr>
-          <w:i/>
-          <w:iCs/>
-          <w:lang w:val="pt-PT"/>
-        </w:rPr>
-        <w:t xml:space="preserve"> </w:t>
+        <w:t xml:space="preserve">feature selection </w:t>
       </w:r>
       <w:r>
         <w:rPr>
@@ -1386,18 +1176,8 @@
           <w:iCs/>
           <w:lang w:val="pt-PT"/>
         </w:rPr>
-        <w:t xml:space="preserve">feature </w:t>
-      </w:r>
-      <w:proofErr w:type="spellStart"/>
-      <w:r>
-        <w:rPr>
-          <w:i/>
-          <w:iCs/>
-          <w:lang w:val="pt-PT"/>
-        </w:rPr>
-        <w:t>reduction</w:t>
-      </w:r>
-      <w:proofErr w:type="spellEnd"/>
+        <w:t>feature reduction</w:t>
+      </w:r>
       <w:r>
         <w:rPr>
           <w:lang w:val="pt-PT"/>
@@ -1435,35 +1215,7 @@
         <w:rPr>
           <w:lang w:val="pt-PT"/>
         </w:rPr>
-        <w:t xml:space="preserve">: Dois classificadores, o primeiro responsável por identificar eventos num determinado </w:t>
-      </w:r>
-      <w:proofErr w:type="spellStart"/>
-      <w:r>
-        <w:rPr>
-          <w:lang w:val="pt-PT"/>
-        </w:rPr>
-        <w:t>Zip.Code</w:t>
-      </w:r>
-      <w:proofErr w:type="spellEnd"/>
-      <w:r>
-        <w:rPr>
-          <w:lang w:val="pt-PT"/>
-        </w:rPr>
-        <w:t xml:space="preserve"> com base em picos esporádicos de consumo, e um modelo classificador de </w:t>
-      </w:r>
-      <w:proofErr w:type="spellStart"/>
-      <w:r>
-        <w:rPr>
-          <w:lang w:val="pt-PT"/>
-        </w:rPr>
-        <w:t>Zip.Code</w:t>
-      </w:r>
-      <w:proofErr w:type="spellEnd"/>
-      <w:r>
-        <w:rPr>
-          <w:lang w:val="pt-PT"/>
-        </w:rPr>
-        <w:t xml:space="preserve"> como residencial ou industrial. O terceiro modelo trata-se de um algoritmo baseado em regressão, que com base nas condições mete</w:t>
+        <w:t>: Dois classificadores, o primeiro responsável por identificar eventos num determinado Zip.Code com base em picos esporádicos de consumo, e um modelo classificador de Zip.Code como residencial ou industrial. O terceiro modelo trata-se de um algoritmo baseado em regressão, que com base nas condições mete</w:t>
       </w:r>
       <w:r>
         <w:rPr>
@@ -1571,21 +1323,7 @@
         <w:rPr>
           <w:lang w:val="pt-PT"/>
         </w:rPr>
-        <w:t>: Nome da localidade (constantemente "</w:t>
-      </w:r>
-      <w:proofErr w:type="spellStart"/>
-      <w:r>
-        <w:rPr>
-          <w:lang w:val="pt-PT"/>
-        </w:rPr>
-        <w:t>Lisbon</w:t>
-      </w:r>
-      <w:proofErr w:type="spellEnd"/>
-      <w:r>
-        <w:rPr>
-          <w:lang w:val="pt-PT"/>
-        </w:rPr>
-        <w:t>" neste conjunto).</w:t>
+        <w:t>: Nome da localidade (constantemente "Lisbon" neste conjunto).</w:t>
       </w:r>
     </w:p>
     <w:p>
@@ -1596,7 +1334,6 @@
           <w:lang w:val="pt-PT"/>
         </w:rPr>
       </w:pPr>
-      <w:proofErr w:type="spellStart"/>
       <w:r>
         <w:rPr>
           <w:u w:val="single"/>
@@ -1604,7 +1341,6 @@
         </w:rPr>
         <w:t>datetime</w:t>
       </w:r>
-      <w:proofErr w:type="spellEnd"/>
       <w:r>
         <w:rPr>
           <w:lang w:val="pt-PT"/>
@@ -1646,7 +1382,6 @@
           <w:lang w:val="pt-PT"/>
         </w:rPr>
       </w:pPr>
-      <w:proofErr w:type="spellStart"/>
       <w:r>
         <w:rPr>
           <w:u w:val="single"/>
@@ -1654,7 +1389,6 @@
         </w:rPr>
         <w:t>temp</w:t>
       </w:r>
-      <w:proofErr w:type="spellEnd"/>
       <w:r>
         <w:rPr>
           <w:lang w:val="pt-PT"/>
@@ -1688,7 +1422,6 @@
           <w:lang w:val="pt-PT"/>
         </w:rPr>
       </w:pPr>
-      <w:proofErr w:type="spellStart"/>
       <w:r>
         <w:rPr>
           <w:u w:val="single"/>
@@ -1696,7 +1429,6 @@
         </w:rPr>
         <w:t>feelslike</w:t>
       </w:r>
-      <w:proofErr w:type="spellEnd"/>
       <w:r>
         <w:rPr>
           <w:lang w:val="pt-PT"/>
@@ -1718,7 +1450,6 @@
           <w:lang w:val="pt-PT"/>
         </w:rPr>
       </w:pPr>
-      <w:proofErr w:type="spellStart"/>
       <w:r>
         <w:rPr>
           <w:u w:val="single"/>
@@ -1726,7 +1457,6 @@
         </w:rPr>
         <w:t>dew</w:t>
       </w:r>
-      <w:proofErr w:type="spellEnd"/>
       <w:r>
         <w:rPr>
           <w:lang w:val="pt-PT"/>
@@ -1748,7 +1478,6 @@
           <w:lang w:val="pt-PT"/>
         </w:rPr>
       </w:pPr>
-      <w:proofErr w:type="spellStart"/>
       <w:r>
         <w:rPr>
           <w:u w:val="single"/>
@@ -1756,7 +1485,6 @@
         </w:rPr>
         <w:t>humidity</w:t>
       </w:r>
-      <w:proofErr w:type="spellEnd"/>
       <w:r>
         <w:rPr>
           <w:lang w:val="pt-PT"/>
@@ -1796,7 +1524,6 @@
           <w:lang w:val="pt-PT"/>
         </w:rPr>
       </w:pPr>
-      <w:proofErr w:type="spellStart"/>
       <w:r>
         <w:rPr>
           <w:u w:val="single"/>
@@ -1804,7 +1531,6 @@
         </w:rPr>
         <w:t>precip</w:t>
       </w:r>
-      <w:proofErr w:type="spellEnd"/>
       <w:r>
         <w:rPr>
           <w:lang w:val="pt-PT"/>
@@ -1826,7 +1552,6 @@
           <w:lang w:val="pt-PT"/>
         </w:rPr>
       </w:pPr>
-      <w:proofErr w:type="spellStart"/>
       <w:r>
         <w:rPr>
           <w:u w:val="single"/>
@@ -1834,7 +1559,6 @@
         </w:rPr>
         <w:t>precipprob</w:t>
       </w:r>
-      <w:proofErr w:type="spellEnd"/>
       <w:r>
         <w:rPr>
           <w:lang w:val="pt-PT"/>
@@ -1862,7 +1586,6 @@
           <w:lang w:val="pt-PT"/>
         </w:rPr>
       </w:pPr>
-      <w:proofErr w:type="spellStart"/>
       <w:r>
         <w:rPr>
           <w:u w:val="single"/>
@@ -1870,26 +1593,11 @@
         </w:rPr>
         <w:t>preciptype</w:t>
       </w:r>
-      <w:proofErr w:type="spellEnd"/>
-      <w:r>
-        <w:rPr>
-          <w:lang w:val="pt-PT"/>
-        </w:rPr>
-        <w:t>: Tipo de precipitação (por exemplo, "</w:t>
-      </w:r>
-      <w:proofErr w:type="spellStart"/>
-      <w:r>
-        <w:rPr>
-          <w:lang w:val="pt-PT"/>
-        </w:rPr>
-        <w:t>rain</w:t>
-      </w:r>
-      <w:proofErr w:type="spellEnd"/>
-      <w:r>
-        <w:rPr>
-          <w:lang w:val="pt-PT"/>
-        </w:rPr>
-        <w:t>" para chuva).</w:t>
+      <w:r>
+        <w:rPr>
+          <w:lang w:val="pt-PT"/>
+        </w:rPr>
+        <w:t>: Tipo de precipitação (por exemplo, "rain" para chuva).</w:t>
       </w:r>
     </w:p>
     <w:p>
@@ -1900,7 +1608,6 @@
           <w:lang w:val="pt-PT"/>
         </w:rPr>
       </w:pPr>
-      <w:proofErr w:type="spellStart"/>
       <w:r>
         <w:rPr>
           <w:u w:val="single"/>
@@ -1908,7 +1615,6 @@
         </w:rPr>
         <w:t>snow</w:t>
       </w:r>
-      <w:proofErr w:type="spellEnd"/>
       <w:r>
         <w:rPr>
           <w:lang w:val="pt-PT"/>
@@ -1930,7 +1636,6 @@
           <w:lang w:val="pt-PT"/>
         </w:rPr>
       </w:pPr>
-      <w:proofErr w:type="spellStart"/>
       <w:r>
         <w:rPr>
           <w:u w:val="single"/>
@@ -1938,7 +1643,6 @@
         </w:rPr>
         <w:t>snowdepth</w:t>
       </w:r>
-      <w:proofErr w:type="spellEnd"/>
       <w:r>
         <w:rPr>
           <w:lang w:val="pt-PT"/>
@@ -1960,7 +1664,6 @@
           <w:lang w:val="pt-PT"/>
         </w:rPr>
       </w:pPr>
-      <w:proofErr w:type="spellStart"/>
       <w:r>
         <w:rPr>
           <w:u w:val="single"/>
@@ -1968,7 +1671,6 @@
         </w:rPr>
         <w:t>windgust</w:t>
       </w:r>
-      <w:proofErr w:type="spellEnd"/>
       <w:r>
         <w:rPr>
           <w:lang w:val="pt-PT"/>
@@ -1984,7 +1686,6 @@
           <w:lang w:val="pt-PT"/>
         </w:rPr>
       </w:pPr>
-      <w:proofErr w:type="spellStart"/>
       <w:r>
         <w:rPr>
           <w:u w:val="single"/>
@@ -1992,7 +1693,6 @@
         </w:rPr>
         <w:t>windspeed</w:t>
       </w:r>
-      <w:proofErr w:type="spellEnd"/>
       <w:r>
         <w:rPr>
           <w:lang w:val="pt-PT"/>
@@ -2014,7 +1714,6 @@
           <w:lang w:val="pt-PT"/>
         </w:rPr>
       </w:pPr>
-      <w:proofErr w:type="spellStart"/>
       <w:r>
         <w:rPr>
           <w:u w:val="single"/>
@@ -2022,7 +1721,6 @@
         </w:rPr>
         <w:t>winddir</w:t>
       </w:r>
-      <w:proofErr w:type="spellEnd"/>
       <w:r>
         <w:rPr>
           <w:lang w:val="pt-PT"/>
@@ -2044,7 +1742,6 @@
           <w:lang w:val="pt-PT"/>
         </w:rPr>
       </w:pPr>
-      <w:proofErr w:type="spellStart"/>
       <w:r>
         <w:rPr>
           <w:u w:val="single"/>
@@ -2052,7 +1749,6 @@
         </w:rPr>
         <w:t>sealevelpressure</w:t>
       </w:r>
-      <w:proofErr w:type="spellEnd"/>
       <w:r>
         <w:rPr>
           <w:lang w:val="pt-PT"/>
@@ -2074,7 +1770,6 @@
           <w:lang w:val="pt-PT"/>
         </w:rPr>
       </w:pPr>
-      <w:proofErr w:type="spellStart"/>
       <w:r>
         <w:rPr>
           <w:u w:val="single"/>
@@ -2082,7 +1777,6 @@
         </w:rPr>
         <w:t>cloudcover</w:t>
       </w:r>
-      <w:proofErr w:type="spellEnd"/>
       <w:r>
         <w:rPr>
           <w:lang w:val="pt-PT"/>
@@ -2116,7 +1810,6 @@
           <w:lang w:val="pt-PT"/>
         </w:rPr>
       </w:pPr>
-      <w:proofErr w:type="spellStart"/>
       <w:r>
         <w:rPr>
           <w:u w:val="single"/>
@@ -2125,7 +1818,6 @@
         <w:lastRenderedPageBreak/>
         <w:t>visibility</w:t>
       </w:r>
-      <w:proofErr w:type="spellEnd"/>
       <w:r>
         <w:rPr>
           <w:lang w:val="pt-PT"/>
@@ -2147,7 +1839,6 @@
           <w:lang w:val="pt-PT"/>
         </w:rPr>
       </w:pPr>
-      <w:proofErr w:type="spellStart"/>
       <w:r>
         <w:rPr>
           <w:u w:val="single"/>
@@ -2155,7 +1846,6 @@
         </w:rPr>
         <w:t>solarradiation</w:t>
       </w:r>
-      <w:proofErr w:type="spellEnd"/>
       <w:r>
         <w:rPr>
           <w:lang w:val="pt-PT"/>
@@ -2177,7 +1867,6 @@
           <w:lang w:val="pt-PT"/>
         </w:rPr>
       </w:pPr>
-      <w:proofErr w:type="spellStart"/>
       <w:r>
         <w:rPr>
           <w:u w:val="single"/>
@@ -2185,7 +1874,6 @@
         </w:rPr>
         <w:t>solarenergy</w:t>
       </w:r>
-      <w:proofErr w:type="spellEnd"/>
       <w:r>
         <w:rPr>
           <w:lang w:val="pt-PT"/>
@@ -2207,7 +1895,6 @@
           <w:lang w:val="pt-PT"/>
         </w:rPr>
       </w:pPr>
-      <w:proofErr w:type="spellStart"/>
       <w:r>
         <w:rPr>
           <w:u w:val="single"/>
@@ -2215,7 +1902,6 @@
         </w:rPr>
         <w:t>uvindex</w:t>
       </w:r>
-      <w:proofErr w:type="spellEnd"/>
       <w:r>
         <w:rPr>
           <w:lang w:val="pt-PT"/>
@@ -2237,7 +1923,6 @@
           <w:lang w:val="pt-PT"/>
         </w:rPr>
       </w:pPr>
-      <w:proofErr w:type="spellStart"/>
       <w:r>
         <w:rPr>
           <w:u w:val="single"/>
@@ -2245,7 +1930,6 @@
         </w:rPr>
         <w:t>severerisk</w:t>
       </w:r>
-      <w:proofErr w:type="spellEnd"/>
       <w:r>
         <w:rPr>
           <w:lang w:val="pt-PT"/>
@@ -2289,7 +1973,6 @@
           <w:lang w:val="pt-PT"/>
         </w:rPr>
       </w:pPr>
-      <w:proofErr w:type="spellStart"/>
       <w:r>
         <w:rPr>
           <w:u w:val="single"/>
@@ -2297,7 +1980,6 @@
         </w:rPr>
         <w:t>icon</w:t>
       </w:r>
-      <w:proofErr w:type="spellEnd"/>
       <w:r>
         <w:rPr>
           <w:lang w:val="pt-PT"/>
@@ -2333,19 +2015,11 @@
           <w:lang w:val="pt-PT"/>
         </w:rPr>
       </w:pPr>
-      <w:proofErr w:type="spellStart"/>
-      <w:r>
-        <w:rPr>
-          <w:lang w:val="pt-PT"/>
-        </w:rPr>
-        <w:t>ii</w:t>
-      </w:r>
-      <w:proofErr w:type="spellEnd"/>
-      <w:r>
-        <w:rPr>
-          <w:lang w:val="pt-PT"/>
-        </w:rPr>
-        <w:t>) Qualidade dos Dados:</w:t>
+      <w:r>
+        <w:rPr>
+          <w:lang w:val="pt-PT"/>
+        </w:rPr>
+        <w:t>ii) Qualidade dos Dados:</w:t>
       </w:r>
     </w:p>
     <w:p>
@@ -2359,21 +2033,7 @@
         <w:rPr>
           <w:lang w:val="pt-PT"/>
         </w:rPr>
-        <w:t xml:space="preserve">O conjunto de dados original é fornecido pela Visual </w:t>
-      </w:r>
-      <w:proofErr w:type="spellStart"/>
-      <w:r>
-        <w:rPr>
-          <w:lang w:val="pt-PT"/>
-        </w:rPr>
-        <w:t>Crossing</w:t>
-      </w:r>
-      <w:proofErr w:type="spellEnd"/>
-      <w:r>
-        <w:rPr>
-          <w:lang w:val="pt-PT"/>
-        </w:rPr>
-        <w:t xml:space="preserve"> Weather [</w:t>
+        <w:t>O conjunto de dados original é fornecido pela Visual Crossing Weather [</w:t>
       </w:r>
       <w:r>
         <w:rPr>
@@ -2393,23 +2053,13 @@
         </w:rPr>
         <w:t xml:space="preserve"> e apresenta uma dimensionalidade de 24 </w:t>
       </w:r>
-      <w:proofErr w:type="spellStart"/>
-      <w:r>
-        <w:rPr>
-          <w:i/>
-          <w:iCs/>
-          <w:lang w:val="pt-PT"/>
-        </w:rPr>
-        <w:t>features</w:t>
-      </w:r>
-      <w:proofErr w:type="spellEnd"/>
-      <w:r>
-        <w:rPr>
-          <w:i/>
-          <w:iCs/>
-          <w:lang w:val="pt-PT"/>
-        </w:rPr>
-        <w:t xml:space="preserve"> </w:t>
+      <w:r>
+        <w:rPr>
+          <w:i/>
+          <w:iCs/>
+          <w:lang w:val="pt-PT"/>
+        </w:rPr>
+        <w:t xml:space="preserve">features </w:t>
       </w:r>
       <w:r>
         <w:rPr>
@@ -2423,25 +2073,7 @@
           <w:iCs/>
           <w:lang w:val="pt-PT"/>
         </w:rPr>
-        <w:t>feature ‘</w:t>
-      </w:r>
-      <w:proofErr w:type="spellStart"/>
-      <w:r>
-        <w:rPr>
-          <w:i/>
-          <w:iCs/>
-          <w:lang w:val="pt-PT"/>
-        </w:rPr>
-        <w:t>severerisk</w:t>
-      </w:r>
-      <w:proofErr w:type="spellEnd"/>
-      <w:r>
-        <w:rPr>
-          <w:i/>
-          <w:iCs/>
-          <w:lang w:val="pt-PT"/>
-        </w:rPr>
-        <w:t>’</w:t>
+        <w:t>feature ‘severerisk’</w:t>
       </w:r>
       <w:r>
         <w:rPr>
@@ -2449,23 +2081,13 @@
         </w:rPr>
         <w:t xml:space="preserve"> estão em falta 8760 valores, representativo de aproximadamente 92% das observações têm valores em falta. Desta forma, é afastada a ideia de remover estas observações, uma vez que a perda de informação seria consideravelmente grande, reduzindo o </w:t>
       </w:r>
-      <w:proofErr w:type="spellStart"/>
-      <w:r>
-        <w:rPr>
-          <w:i/>
-          <w:iCs/>
-          <w:lang w:val="pt-PT"/>
-        </w:rPr>
-        <w:t>dataset</w:t>
-      </w:r>
-      <w:proofErr w:type="spellEnd"/>
-      <w:r>
-        <w:rPr>
-          <w:i/>
-          <w:iCs/>
-          <w:lang w:val="pt-PT"/>
-        </w:rPr>
-        <w:t xml:space="preserve"> </w:t>
+      <w:r>
+        <w:rPr>
+          <w:i/>
+          <w:iCs/>
+          <w:lang w:val="pt-PT"/>
+        </w:rPr>
+        <w:t xml:space="preserve">dataset </w:t>
       </w:r>
       <w:r>
         <w:rPr>
@@ -2473,23 +2095,13 @@
         </w:rPr>
         <w:t xml:space="preserve">a apenas 8% da dimensão original. Em simultâneo, outras </w:t>
       </w:r>
-      <w:proofErr w:type="spellStart"/>
-      <w:r>
-        <w:rPr>
-          <w:i/>
-          <w:iCs/>
-          <w:lang w:val="pt-PT"/>
-        </w:rPr>
-        <w:t>features</w:t>
-      </w:r>
-      <w:proofErr w:type="spellEnd"/>
-      <w:r>
-        <w:rPr>
-          <w:i/>
-          <w:iCs/>
-          <w:lang w:val="pt-PT"/>
-        </w:rPr>
-        <w:t xml:space="preserve"> </w:t>
+      <w:r>
+        <w:rPr>
+          <w:i/>
+          <w:iCs/>
+          <w:lang w:val="pt-PT"/>
+        </w:rPr>
+        <w:t xml:space="preserve">features </w:t>
       </w:r>
       <w:r>
         <w:rPr>
@@ -2503,43 +2115,7 @@
           <w:iCs/>
           <w:lang w:val="pt-PT"/>
         </w:rPr>
-        <w:t>‘</w:t>
-      </w:r>
-      <w:proofErr w:type="spellStart"/>
-      <w:r>
-        <w:rPr>
-          <w:i/>
-          <w:iCs/>
-          <w:lang w:val="pt-PT"/>
-        </w:rPr>
-        <w:t>preciptype</w:t>
-      </w:r>
-      <w:proofErr w:type="spellEnd"/>
-      <w:r>
-        <w:rPr>
-          <w:i/>
-          <w:iCs/>
-          <w:lang w:val="pt-PT"/>
-        </w:rPr>
-        <w:t>’, ‘</w:t>
-      </w:r>
-      <w:proofErr w:type="spellStart"/>
-      <w:r>
-        <w:rPr>
-          <w:i/>
-          <w:iCs/>
-          <w:lang w:val="pt-PT"/>
-        </w:rPr>
-        <w:t>solarradiation</w:t>
-      </w:r>
-      <w:proofErr w:type="spellEnd"/>
-      <w:r>
-        <w:rPr>
-          <w:i/>
-          <w:iCs/>
-          <w:lang w:val="pt-PT"/>
-        </w:rPr>
-        <w:t xml:space="preserve">’ </w:t>
+        <w:t xml:space="preserve">‘preciptype’, ‘solarradiation’ </w:t>
       </w:r>
       <w:r>
         <w:rPr>
@@ -2553,25 +2129,7 @@
           <w:iCs/>
           <w:lang w:val="pt-PT"/>
         </w:rPr>
-        <w:t>‘</w:t>
-      </w:r>
-      <w:proofErr w:type="spellStart"/>
-      <w:r>
-        <w:rPr>
-          <w:i/>
-          <w:iCs/>
-          <w:lang w:val="pt-PT"/>
-        </w:rPr>
-        <w:t>uvindex</w:t>
-      </w:r>
-      <w:proofErr w:type="spellEnd"/>
-      <w:r>
-        <w:rPr>
-          <w:i/>
-          <w:iCs/>
-          <w:lang w:val="pt-PT"/>
-        </w:rPr>
-        <w:t>’</w:t>
+        <w:t>‘uvindex’</w:t>
       </w:r>
       <w:r>
         <w:rPr>
@@ -2594,23 +2152,13 @@
         </w:rPr>
         <w:t xml:space="preserve">Da fonte dos dados, destacamos um parágrafo onde é relatado que observações com valores de </w:t>
       </w:r>
-      <w:proofErr w:type="spellStart"/>
-      <w:r>
-        <w:rPr>
-          <w:i/>
-          <w:iCs/>
-          <w:lang w:val="pt-PT"/>
-        </w:rPr>
-        <w:t>features</w:t>
-      </w:r>
-      <w:proofErr w:type="spellEnd"/>
-      <w:r>
-        <w:rPr>
-          <w:i/>
-          <w:iCs/>
-          <w:lang w:val="pt-PT"/>
-        </w:rPr>
-        <w:t xml:space="preserve"> </w:t>
+      <w:r>
+        <w:rPr>
+          <w:i/>
+          <w:iCs/>
+          <w:lang w:val="pt-PT"/>
+        </w:rPr>
+        <w:t xml:space="preserve">features </w:t>
       </w:r>
       <w:r>
         <w:rPr>
@@ -2639,16 +2187,78 @@
         </w:rPr>
         <w:t xml:space="preserve">Determinada a necessidade de realizar a imputação, foi necessário definir um critério por forma a reduzir ao máximo o </w:t>
       </w:r>
-      <w:proofErr w:type="spellStart"/>
-      <w:r>
-        <w:rPr>
-          <w:i/>
-          <w:iCs/>
-          <w:lang w:val="pt-PT"/>
-        </w:rPr>
-        <w:t>bias</w:t>
-      </w:r>
-      <w:proofErr w:type="spellEnd"/>
+      <w:r>
+        <w:rPr>
+          <w:i/>
+          <w:iCs/>
+          <w:lang w:val="pt-PT"/>
+        </w:rPr>
+        <w:t xml:space="preserve">bias </w:t>
+      </w:r>
+      <w:r>
+        <w:rPr>
+          <w:lang w:val="pt-PT"/>
+        </w:rPr>
+        <w:t xml:space="preserve">introduzido pela mesma. É então pertinente realizar a análise dos valores da média e desvio padrão destas </w:t>
+      </w:r>
+      <w:r>
+        <w:rPr>
+          <w:i/>
+          <w:iCs/>
+          <w:lang w:val="pt-PT"/>
+        </w:rPr>
+        <w:t>features</w:t>
+      </w:r>
+      <w:r>
+        <w:rPr>
+          <w:i/>
+          <w:iCs/>
+          <w:lang w:val="pt-PT"/>
+        </w:rPr>
+        <w:t xml:space="preserve">, </w:t>
+      </w:r>
+      <w:r>
+        <w:rPr>
+          <w:lang w:val="pt-PT"/>
+        </w:rPr>
+        <w:t xml:space="preserve">onde se sabe, de boa prática, que a imputação de valores com a média da </w:t>
+      </w:r>
+      <w:r>
+        <w:rPr>
+          <w:i/>
+          <w:iCs/>
+          <w:lang w:val="pt-PT"/>
+        </w:rPr>
+        <w:t xml:space="preserve">feature </w:t>
+      </w:r>
+      <w:r>
+        <w:rPr>
+          <w:lang w:val="pt-PT"/>
+        </w:rPr>
+        <w:t xml:space="preserve">produz bons resultados e menor </w:t>
+      </w:r>
+      <w:r>
+        <w:rPr>
+          <w:i/>
+          <w:iCs/>
+          <w:lang w:val="pt-PT"/>
+        </w:rPr>
+        <w:t xml:space="preserve">bias </w:t>
+      </w:r>
+      <w:r>
+        <w:rPr>
+          <w:lang w:val="pt-PT"/>
+        </w:rPr>
+        <w:t xml:space="preserve">caso o desvio padrão seja menor, o que apenas se verificou para a </w:t>
+      </w:r>
+      <w:r>
+        <w:rPr>
+          <w:i/>
+          <w:iCs/>
+          <w:lang w:val="pt-PT"/>
+        </w:rPr>
+        <w:t>feature ‘solarradiation’.</w:t>
+      </w:r>
       <w:r>
         <w:rPr>
           <w:i/>
@@ -2661,108 +2271,6 @@
         <w:rPr>
           <w:lang w:val="pt-PT"/>
         </w:rPr>
-        <w:t xml:space="preserve">introduzido pela mesma. É então pertinente realizar a análise dos valores da média e desvio padrão destas </w:t>
-      </w:r>
-      <w:proofErr w:type="spellStart"/>
-      <w:r>
-        <w:rPr>
-          <w:i/>
-          <w:iCs/>
-          <w:lang w:val="pt-PT"/>
-        </w:rPr>
-        <w:t>features</w:t>
-      </w:r>
-      <w:proofErr w:type="spellEnd"/>
-      <w:r>
-        <w:rPr>
-          <w:i/>
-          <w:iCs/>
-          <w:lang w:val="pt-PT"/>
-        </w:rPr>
-        <w:t xml:space="preserve">, </w:t>
-      </w:r>
-      <w:r>
-        <w:rPr>
-          <w:lang w:val="pt-PT"/>
-        </w:rPr>
-        <w:t xml:space="preserve">onde se sabe, de boa prática, que a imputação de valores com a média da </w:t>
-      </w:r>
-      <w:r>
-        <w:rPr>
-          <w:i/>
-          <w:iCs/>
-          <w:lang w:val="pt-PT"/>
-        </w:rPr>
-        <w:t xml:space="preserve">feature </w:t>
-      </w:r>
-      <w:r>
-        <w:rPr>
-          <w:lang w:val="pt-PT"/>
-        </w:rPr>
-        <w:t xml:space="preserve">produz bons resultados e menor </w:t>
-      </w:r>
-      <w:proofErr w:type="spellStart"/>
-      <w:r>
-        <w:rPr>
-          <w:i/>
-          <w:iCs/>
-          <w:lang w:val="pt-PT"/>
-        </w:rPr>
-        <w:t>bias</w:t>
-      </w:r>
-      <w:proofErr w:type="spellEnd"/>
-      <w:r>
-        <w:rPr>
-          <w:i/>
-          <w:iCs/>
-          <w:lang w:val="pt-PT"/>
-        </w:rPr>
-        <w:t xml:space="preserve"> </w:t>
-      </w:r>
-      <w:r>
-        <w:rPr>
-          <w:lang w:val="pt-PT"/>
-        </w:rPr>
-        <w:t xml:space="preserve">caso o desvio padrão seja menor, o que apenas se verificou para a </w:t>
-      </w:r>
-      <w:r>
-        <w:rPr>
-          <w:i/>
-          <w:iCs/>
-          <w:lang w:val="pt-PT"/>
-        </w:rPr>
-        <w:t>feature ‘</w:t>
-      </w:r>
-      <w:proofErr w:type="spellStart"/>
-      <w:r>
-        <w:rPr>
-          <w:i/>
-          <w:iCs/>
-          <w:lang w:val="pt-PT"/>
-        </w:rPr>
-        <w:t>solarradiation</w:t>
-      </w:r>
-      <w:proofErr w:type="spellEnd"/>
-      <w:r>
-        <w:rPr>
-          <w:i/>
-          <w:iCs/>
-          <w:lang w:val="pt-PT"/>
-        </w:rPr>
-        <w:t>’.</w:t>
-      </w:r>
-      <w:r>
-        <w:rPr>
-          <w:i/>
-          <w:iCs/>
-          <w:lang w:val="pt-PT"/>
-        </w:rPr>
-        <w:t xml:space="preserve"> </w:t>
-      </w:r>
-      <w:r>
-        <w:rPr>
-          <w:lang w:val="pt-PT"/>
-        </w:rPr>
         <w:t xml:space="preserve">Para a </w:t>
       </w:r>
       <w:r>
@@ -2771,25 +2279,7 @@
           <w:iCs/>
           <w:lang w:val="pt-PT"/>
         </w:rPr>
-        <w:t>feature ‘</w:t>
-      </w:r>
-      <w:proofErr w:type="spellStart"/>
-      <w:r>
-        <w:rPr>
-          <w:i/>
-          <w:iCs/>
-          <w:lang w:val="pt-PT"/>
-        </w:rPr>
-        <w:t>preciptype</w:t>
-      </w:r>
-      <w:proofErr w:type="spellEnd"/>
-      <w:r>
-        <w:rPr>
-          <w:i/>
-          <w:iCs/>
-          <w:lang w:val="pt-PT"/>
-        </w:rPr>
-        <w:t>’</w:t>
+        <w:t>feature ‘preciptype’</w:t>
       </w:r>
       <w:r>
         <w:rPr>
@@ -2797,23 +2287,13 @@
         </w:rPr>
         <w:t>, tomou-se a decisão de imputar o valor ‘</w:t>
       </w:r>
-      <w:proofErr w:type="spellStart"/>
-      <w:r>
-        <w:rPr>
-          <w:i/>
-          <w:iCs/>
-          <w:lang w:val="pt-PT"/>
-        </w:rPr>
-        <w:t>unknown</w:t>
-      </w:r>
-      <w:proofErr w:type="spellEnd"/>
-      <w:r>
-        <w:rPr>
-          <w:i/>
-          <w:iCs/>
-          <w:lang w:val="pt-PT"/>
-        </w:rPr>
-        <w:t>’</w:t>
+      <w:r>
+        <w:rPr>
+          <w:i/>
+          <w:iCs/>
+          <w:lang w:val="pt-PT"/>
+        </w:rPr>
+        <w:t>unknown’</w:t>
       </w:r>
       <w:r>
         <w:rPr>
@@ -2854,25 +2334,7 @@
           <w:iCs/>
           <w:lang w:val="pt-PT"/>
         </w:rPr>
-        <w:t>feature ‘</w:t>
-      </w:r>
-      <w:proofErr w:type="spellStart"/>
-      <w:r>
-        <w:rPr>
-          <w:i/>
-          <w:iCs/>
-          <w:lang w:val="pt-PT"/>
-        </w:rPr>
-        <w:t>uvindex</w:t>
-      </w:r>
-      <w:proofErr w:type="spellEnd"/>
-      <w:r>
-        <w:rPr>
-          <w:i/>
-          <w:iCs/>
-          <w:lang w:val="pt-PT"/>
-        </w:rPr>
-        <w:t>’</w:t>
+        <w:t>feature ‘uvindex’</w:t>
       </w:r>
       <w:r>
         <w:rPr>
@@ -2880,20 +2342,36 @@
         </w:rPr>
         <w:t xml:space="preserve">, a decisão de imputação passou por utilizar a mediana, o que pode resultar na introdução de </w:t>
       </w:r>
-      <w:proofErr w:type="spellStart"/>
-      <w:r>
-        <w:rPr>
-          <w:i/>
-          <w:iCs/>
-          <w:lang w:val="pt-PT"/>
-        </w:rPr>
-        <w:t>bias</w:t>
-      </w:r>
-      <w:proofErr w:type="spellEnd"/>
-      <w:r>
-        <w:rPr>
-          <w:i/>
-          <w:iCs/>
+      <w:r>
+        <w:rPr>
+          <w:i/>
+          <w:iCs/>
+          <w:lang w:val="pt-PT"/>
+        </w:rPr>
+        <w:t xml:space="preserve">bias </w:t>
+      </w:r>
+      <w:r>
+        <w:rPr>
+          <w:lang w:val="pt-PT"/>
+        </w:rPr>
+        <w:t xml:space="preserve">para este valor. A fase de limpeza dos dados termina com a imputação do valor 0 para a </w:t>
+      </w:r>
+      <w:r>
+        <w:rPr>
+          <w:i/>
+          <w:iCs/>
+          <w:lang w:val="pt-PT"/>
+        </w:rPr>
+        <w:t xml:space="preserve">feature ‘severerrisk’ </w:t>
+      </w:r>
+      <w:r>
+        <w:rPr>
+          <w:lang w:val="pt-PT"/>
+        </w:rPr>
+        <w:t>uma vez que ao observar registamos que ou tem valor 10, ou é omisso. Desta forma, o grupo contactou com três diferentes metodologias de imputação, compreendendo os cenários onde cada uma é mais vantajosa que outras, e toma consciência da introdução do enviesamento destes valores no treino do modelo.</w:t>
+      </w:r>
+      <w:r>
+        <w:rPr>
           <w:lang w:val="pt-PT"/>
         </w:rPr>
         <w:t xml:space="preserve"> </w:t>
@@ -2902,50 +2380,6 @@
         <w:rPr>
           <w:lang w:val="pt-PT"/>
         </w:rPr>
-        <w:t xml:space="preserve">para este valor. A fase de limpeza dos dados termina com a imputação do valor 0 para a </w:t>
-      </w:r>
-      <w:r>
-        <w:rPr>
-          <w:i/>
-          <w:iCs/>
-          <w:lang w:val="pt-PT"/>
-        </w:rPr>
-        <w:t>feature ‘</w:t>
-      </w:r>
-      <w:proofErr w:type="spellStart"/>
-      <w:r>
-        <w:rPr>
-          <w:i/>
-          <w:iCs/>
-          <w:lang w:val="pt-PT"/>
-        </w:rPr>
-        <w:t>severerrisk</w:t>
-      </w:r>
-      <w:proofErr w:type="spellEnd"/>
-      <w:r>
-        <w:rPr>
-          <w:i/>
-          <w:iCs/>
-          <w:lang w:val="pt-PT"/>
-        </w:rPr>
-        <w:t xml:space="preserve">’ </w:t>
-      </w:r>
-      <w:r>
-        <w:rPr>
-          <w:lang w:val="pt-PT"/>
-        </w:rPr>
-        <w:t>uma vez que ao observar registamos que ou tem valor 10, ou é omisso. Desta forma, o grupo contactou com três diferentes metodologias de imputação, compreendendo os cenários onde cada uma é mais vantajosa que outras, e toma consciência da introdução do enviesamento destes valores no treino do modelo.</w:t>
-      </w:r>
-      <w:r>
-        <w:rPr>
-          <w:lang w:val="pt-PT"/>
-        </w:rPr>
-        <w:t xml:space="preserve"> </w:t>
-      </w:r>
-      <w:r>
-        <w:rPr>
-          <w:lang w:val="pt-PT"/>
-        </w:rPr>
         <w:t>É, no entanto, importante mencionar, que alguns modelos lidam com dados esparsos e valores em falta, pelo que numa fase de treino de modelos devem ser considerados conjuntos de dados com e sem imputação.</w:t>
       </w:r>
     </w:p>
@@ -3022,21 +2456,7 @@
         <w:rPr>
           <w:lang w:val="pt-PT"/>
         </w:rPr>
-        <w:t xml:space="preserve"> a dados externos indicadores de consumo industrial e doméstico, provenientes da </w:t>
-      </w:r>
-      <w:proofErr w:type="spellStart"/>
-      <w:r>
-        <w:rPr>
-          <w:lang w:val="pt-PT"/>
-        </w:rPr>
-        <w:t>PorData</w:t>
-      </w:r>
-      <w:proofErr w:type="spellEnd"/>
-      <w:r>
-        <w:rPr>
-          <w:lang w:val="pt-PT"/>
-        </w:rPr>
-        <w:t xml:space="preserve"> [</w:t>
+        <w:t xml:space="preserve"> a dados externos indicadores de consumo industrial e doméstico, provenientes da PorData [</w:t>
       </w:r>
       <w:r>
         <w:rPr>
@@ -3050,23 +2470,13 @@
         </w:rPr>
         <w:t xml:space="preserve">], o grupo considerou interessante a preparação de um </w:t>
       </w:r>
-      <w:proofErr w:type="spellStart"/>
-      <w:r>
-        <w:rPr>
-          <w:i/>
-          <w:iCs/>
-          <w:lang w:val="pt-PT"/>
-        </w:rPr>
-        <w:t>subset</w:t>
-      </w:r>
-      <w:proofErr w:type="spellEnd"/>
-      <w:r>
-        <w:rPr>
-          <w:i/>
-          <w:iCs/>
-          <w:lang w:val="pt-PT"/>
-        </w:rPr>
-        <w:t xml:space="preserve"> </w:t>
+      <w:r>
+        <w:rPr>
+          <w:i/>
+          <w:iCs/>
+          <w:lang w:val="pt-PT"/>
+        </w:rPr>
+        <w:t xml:space="preserve">subset </w:t>
       </w:r>
       <w:r>
         <w:rPr>
@@ -3114,39 +2524,15 @@
         <w:rPr>
           <w:lang w:val="pt-PT"/>
         </w:rPr>
-        <w:t xml:space="preserve"> 240480 </w:t>
-      </w:r>
-      <w:proofErr w:type="spellStart"/>
-      <w:r>
-        <w:rPr>
-          <w:lang w:val="pt-PT"/>
-        </w:rPr>
-        <w:t>tuplos</w:t>
-      </w:r>
-      <w:proofErr w:type="spellEnd"/>
-      <w:r>
-        <w:rPr>
-          <w:lang w:val="pt-PT"/>
-        </w:rPr>
-        <w:t xml:space="preserve"> com 8 </w:t>
-      </w:r>
-      <w:proofErr w:type="spellStart"/>
-      <w:r>
-        <w:rPr>
-          <w:i/>
-          <w:iCs/>
-          <w:lang w:val="pt-PT"/>
-        </w:rPr>
-        <w:t>features</w:t>
-      </w:r>
-      <w:proofErr w:type="spellEnd"/>
-      <w:r>
-        <w:rPr>
-          <w:i/>
-          <w:iCs/>
-          <w:lang w:val="pt-PT"/>
-        </w:rPr>
-        <w:t xml:space="preserve"> </w:t>
+        <w:t xml:space="preserve"> 240480 tuplos com 8 </w:t>
+      </w:r>
+      <w:r>
+        <w:rPr>
+          <w:i/>
+          <w:iCs/>
+          <w:lang w:val="pt-PT"/>
+        </w:rPr>
+        <w:t xml:space="preserve">features </w:t>
       </w:r>
       <w:r>
         <w:rPr>
@@ -3360,96 +2746,73 @@
       <w:pPr>
         <w:pStyle w:val="Corpodetexto"/>
         <w:rPr>
-          <w:highlight w:val="yellow"/>
-          <w:lang w:val="pt-PT"/>
-        </w:rPr>
-      </w:pPr>
-      <w:r>
-        <w:rPr>
-          <w:highlight w:val="yellow"/>
+          <w:lang w:val="pt-PT"/>
+        </w:rPr>
+      </w:pPr>
+      <w:r>
+        <w:rPr>
           <w:lang w:val="pt-PT"/>
         </w:rPr>
         <w:t xml:space="preserve">Ainda no </w:t>
       </w:r>
-      <w:proofErr w:type="spellStart"/>
-      <w:r>
-        <w:rPr>
-          <w:i/>
-          <w:iCs/>
-          <w:highlight w:val="yellow"/>
-          <w:lang w:val="pt-PT"/>
-        </w:rPr>
-        <w:t>dataset</w:t>
-      </w:r>
-      <w:proofErr w:type="spellEnd"/>
-      <w:r>
-        <w:rPr>
-          <w:i/>
-          <w:iCs/>
-          <w:highlight w:val="yellow"/>
+      <w:r>
+        <w:rPr>
+          <w:i/>
+          <w:iCs/>
+          <w:lang w:val="pt-PT"/>
+        </w:rPr>
+        <w:t xml:space="preserve">dataset </w:t>
+      </w:r>
+      <w:r>
+        <w:rPr>
+          <w:lang w:val="pt-PT"/>
+        </w:rPr>
+        <w:t xml:space="preserve">do consumo energético, o grupo achou relevante, embora ainda sem objetivo definido, </w:t>
+      </w:r>
+      <w:r>
+        <w:rPr>
+          <w:lang w:val="pt-PT"/>
+        </w:rPr>
+        <w:t xml:space="preserve">preparar um conjunto de dados com </w:t>
+      </w:r>
+      <w:r>
+        <w:rPr>
+          <w:lang w:val="pt-PT"/>
+        </w:rPr>
+        <w:t>a evolução do consumo médio energético ao longo dos diferentes dias da semana</w:t>
+      </w:r>
+      <w:r>
+        <w:rPr>
+          <w:lang w:val="pt-PT"/>
+        </w:rPr>
+        <w:t xml:space="preserve"> para zonas industriais e residenciais</w:t>
+      </w:r>
+      <w:r>
+        <w:rPr>
+          <w:lang w:val="pt-PT"/>
+        </w:rPr>
+        <w:t>, onde se verific</w:t>
+      </w:r>
+      <w:r>
+        <w:rPr>
+          <w:lang w:val="pt-PT"/>
+        </w:rPr>
+        <w:t>aram</w:t>
+      </w:r>
+      <w:r>
+        <w:rPr>
           <w:lang w:val="pt-PT"/>
         </w:rPr>
         <w:t xml:space="preserve"> </w:t>
       </w:r>
       <w:r>
         <w:rPr>
-          <w:highlight w:val="yellow"/>
-          <w:lang w:val="pt-PT"/>
-        </w:rPr>
-        <w:t xml:space="preserve">do consumo energético, o grupo achou relevante, embora ainda sem objetivo definido, </w:t>
-      </w:r>
-      <w:r>
-        <w:rPr>
-          <w:highlight w:val="yellow"/>
-          <w:lang w:val="pt-PT"/>
-        </w:rPr>
-        <w:t xml:space="preserve">preparar um conjunto de dados com </w:t>
-      </w:r>
-      <w:r>
-        <w:rPr>
-          <w:highlight w:val="yellow"/>
-          <w:lang w:val="pt-PT"/>
-        </w:rPr>
-        <w:t>a evolução do consumo médio energético ao longo dos diferentes dias da semana</w:t>
-      </w:r>
-      <w:r>
-        <w:rPr>
-          <w:highlight w:val="yellow"/>
-          <w:lang w:val="pt-PT"/>
-        </w:rPr>
-        <w:t xml:space="preserve"> para zonas industriais e residenciais</w:t>
-      </w:r>
-      <w:r>
-        <w:rPr>
-          <w:highlight w:val="yellow"/>
-          <w:lang w:val="pt-PT"/>
-        </w:rPr>
-        <w:t>, onde se verific</w:t>
-      </w:r>
-      <w:r>
-        <w:rPr>
-          <w:highlight w:val="yellow"/>
-          <w:lang w:val="pt-PT"/>
-        </w:rPr>
-        <w:t>aram</w:t>
-      </w:r>
-      <w:r>
-        <w:rPr>
-          <w:highlight w:val="yellow"/>
-          <w:lang w:val="pt-PT"/>
-        </w:rPr>
-        <w:t xml:space="preserve"> </w:t>
-      </w:r>
-      <w:r>
-        <w:rPr>
-          <w:highlight w:val="yellow"/>
           <w:lang w:val="pt-PT"/>
         </w:rPr>
         <w:t>valores menos acentuados aos fins de semana.</w:t>
       </w:r>
       <w:r>
         <w:rPr>
-          <w:highlight w:val="yellow"/>
           <w:lang w:val="pt-PT"/>
         </w:rPr>
         <w:t xml:space="preserve"> </w:t>
@@ -3460,222 +2823,148 @@
         <w:pStyle w:val="Corpodetexto"/>
         <w:ind w:firstLine="0pt"/>
         <w:rPr>
-          <w:highlight w:val="yellow"/>
-          <w:lang w:val="pt-PT"/>
-        </w:rPr>
-      </w:pPr>
-      <w:r>
-        <w:rPr>
-          <w:highlight w:val="yellow"/>
+          <w:lang w:val="pt-PT"/>
+        </w:rPr>
+      </w:pPr>
+      <w:r>
+        <w:rPr>
           <w:lang w:val="pt-PT"/>
         </w:rPr>
         <w:t xml:space="preserve">Como trabalho ainda por desenvolver, o grupo pretende preparar dados por forma a poder identificar a existência ou </w:t>
       </w:r>
       <w:r>
         <w:rPr>
-          <w:highlight w:val="yellow"/>
           <w:lang w:val="pt-PT"/>
         </w:rPr>
         <w:lastRenderedPageBreak/>
-        <w:t xml:space="preserve">não de um evento esporádico ao identificar picos de consumo energético inesperados. Numa fase inicial, o </w:t>
-      </w:r>
-      <w:proofErr w:type="spellStart"/>
-      <w:r>
-        <w:rPr>
-          <w:highlight w:val="yellow"/>
-          <w:lang w:val="pt-PT"/>
-        </w:rPr>
-        <w:t>etiquetamento</w:t>
-      </w:r>
-      <w:proofErr w:type="spellEnd"/>
-      <w:r>
-        <w:rPr>
-          <w:highlight w:val="yellow"/>
-          <w:lang w:val="pt-PT"/>
-        </w:rPr>
-        <w:t xml:space="preserve"> de haver ou não evento é feito com base em cenários reais para um determinado código postal, por exemplo, para um jogo de futebol com grande afluência espera-se um aumento súbito do consumo de energia ativa. Este tipo de problemas envolve a dependência temporal, uma vez que para ser feita a identificação deve-se ter em conta os consumos de horários anteriores. Para tal, estima-se que o </w:t>
-      </w:r>
-      <w:proofErr w:type="spellStart"/>
-      <w:r>
-        <w:rPr>
-          <w:i/>
-          <w:iCs/>
-          <w:highlight w:val="yellow"/>
-          <w:lang w:val="pt-PT"/>
-        </w:rPr>
-        <w:t>dataset</w:t>
-      </w:r>
-      <w:proofErr w:type="spellEnd"/>
-      <w:r>
-        <w:rPr>
-          <w:i/>
-          <w:iCs/>
-          <w:highlight w:val="yellow"/>
+        <w:t xml:space="preserve">não de um evento esporádico ao identificar picos de consumo energético inesperados. Numa fase inicial, o etiquetamento de haver ou não evento é feito com base em cenários reais para um determinado código postal, por exemplo, para um jogo de futebol com grande afluência espera-se um aumento súbito do consumo de energia ativa. Este tipo de problemas envolve a dependência temporal, uma vez que para ser feita a identificação deve-se ter em conta os consumos de horários anteriores. Para tal, estima-se que o </w:t>
+      </w:r>
+      <w:r>
+        <w:rPr>
+          <w:i/>
+          <w:iCs/>
+          <w:lang w:val="pt-PT"/>
+        </w:rPr>
+        <w:t xml:space="preserve">dataset </w:t>
+      </w:r>
+      <w:r>
+        <w:rPr>
+          <w:lang w:val="pt-PT"/>
+        </w:rPr>
+        <w:t xml:space="preserve">a preparar seja constituído por </w:t>
+      </w:r>
+      <w:r>
+        <w:rPr>
+          <w:i/>
+          <w:iCs/>
+          <w:lang w:val="pt-PT"/>
+        </w:rPr>
+        <w:t xml:space="preserve">features </w:t>
+      </w:r>
+      <w:r>
+        <w:rPr>
+          <w:lang w:val="pt-PT"/>
+        </w:rPr>
+        <w:t>referentes ao código postal, consumo energético ativo, data (separada em dia, mês, ano) e hora.</w:t>
+      </w:r>
+    </w:p>
+    <w:p>
+      <w:pPr>
+        <w:pStyle w:val="Corpodetexto"/>
+        <w:rPr>
+          <w:lang w:val="pt-PT"/>
+        </w:rPr>
+      </w:pPr>
+      <w:r>
+        <w:rPr>
+          <w:lang w:val="pt-PT"/>
+        </w:rPr>
+        <w:t>Numa segunda etapa,</w:t>
+      </w:r>
+      <w:r>
+        <w:rPr>
           <w:lang w:val="pt-PT"/>
         </w:rPr>
         <w:t xml:space="preserve"> </w:t>
       </w:r>
       <w:r>
         <w:rPr>
-          <w:highlight w:val="yellow"/>
-          <w:lang w:val="pt-PT"/>
-        </w:rPr>
-        <w:t xml:space="preserve">a preparar seja constituído por </w:t>
-      </w:r>
-      <w:proofErr w:type="spellStart"/>
-      <w:r>
-        <w:rPr>
-          <w:i/>
-          <w:iCs/>
-          <w:highlight w:val="yellow"/>
-          <w:lang w:val="pt-PT"/>
-        </w:rPr>
-        <w:t>features</w:t>
-      </w:r>
-      <w:proofErr w:type="spellEnd"/>
-      <w:r>
-        <w:rPr>
-          <w:i/>
-          <w:iCs/>
-          <w:highlight w:val="yellow"/>
+          <w:lang w:val="pt-PT"/>
+        </w:rPr>
+        <w:t>a fim</w:t>
+      </w:r>
+      <w:r>
+        <w:rPr>
+          <w:lang w:val="pt-PT"/>
+        </w:rPr>
+        <w:t xml:space="preserve"> de implementar um modelo de regressão com o objetivo de prever consumos energéticos com base em condições meteorológicas na localidade de Lisboa</w:t>
+      </w:r>
+      <w:r>
+        <w:rPr>
+          <w:lang w:val="pt-PT"/>
+        </w:rPr>
+        <w:t>,</w:t>
+      </w:r>
+      <w:r>
+        <w:rPr>
+          <w:lang w:val="pt-PT"/>
+        </w:rPr>
+        <w:t xml:space="preserve"> o grupo uniu os dois </w:t>
+      </w:r>
+      <w:r>
+        <w:rPr>
+          <w:i/>
+          <w:iCs/>
+          <w:lang w:val="pt-PT"/>
+        </w:rPr>
+        <w:t xml:space="preserve">datasets </w:t>
+      </w:r>
+      <w:r>
+        <w:rPr>
+          <w:lang w:val="pt-PT"/>
+        </w:rPr>
+        <w:t>fornecidos,</w:t>
+      </w:r>
+      <w:r>
+        <w:rPr>
+          <w:lang w:val="pt-PT"/>
+        </w:rPr>
+        <w:t xml:space="preserve"> uma vez que os dados disponíveis </w:t>
+      </w:r>
+      <w:r>
+        <w:rPr>
+          <w:lang w:val="pt-PT"/>
+        </w:rPr>
+        <w:t>se focam</w:t>
+      </w:r>
+      <w:r>
+        <w:rPr>
+          <w:lang w:val="pt-PT"/>
+        </w:rPr>
+        <w:t xml:space="preserve"> para as condições meteorológicas no código postal 1000.</w:t>
+      </w:r>
+      <w:r>
+        <w:rPr>
           <w:lang w:val="pt-PT"/>
         </w:rPr>
         <w:t xml:space="preserve"> </w:t>
       </w:r>
       <w:r>
         <w:rPr>
-          <w:highlight w:val="yellow"/>
-          <w:lang w:val="pt-PT"/>
-        </w:rPr>
-        <w:t>referentes ao código postal, consumo energético ativo, data (separada em dia, mês, ano) e hora.</w:t>
-      </w:r>
-    </w:p>
-    <w:p>
-      <w:pPr>
-        <w:pStyle w:val="Corpodetexto"/>
-        <w:rPr>
-          <w:highlight w:val="yellow"/>
-          <w:lang w:val="pt-PT"/>
-        </w:rPr>
-      </w:pPr>
-      <w:r>
-        <w:rPr>
-          <w:highlight w:val="yellow"/>
-          <w:lang w:val="pt-PT"/>
-        </w:rPr>
-        <w:t>Numa segunda etapa,</w:t>
-      </w:r>
-      <w:r>
-        <w:rPr>
-          <w:highlight w:val="yellow"/>
-          <w:lang w:val="pt-PT"/>
-        </w:rPr>
-        <w:t xml:space="preserve"> </w:t>
-      </w:r>
-      <w:r>
-        <w:rPr>
-          <w:highlight w:val="yellow"/>
-          <w:lang w:val="pt-PT"/>
-        </w:rPr>
-        <w:t>a fim</w:t>
-      </w:r>
-      <w:r>
-        <w:rPr>
-          <w:highlight w:val="yellow"/>
-          <w:lang w:val="pt-PT"/>
-        </w:rPr>
-        <w:t xml:space="preserve"> de implementar um modelo de regressão com o objetivo de prever consumos energéticos com base em condições meteorológicas na localidade de Lisboa</w:t>
-      </w:r>
-      <w:r>
-        <w:rPr>
-          <w:highlight w:val="yellow"/>
-          <w:lang w:val="pt-PT"/>
-        </w:rPr>
-        <w:t>,</w:t>
-      </w:r>
-      <w:r>
-        <w:rPr>
-          <w:highlight w:val="yellow"/>
-          <w:lang w:val="pt-PT"/>
-        </w:rPr>
-        <w:t xml:space="preserve"> o grupo uniu os dois </w:t>
-      </w:r>
-      <w:proofErr w:type="spellStart"/>
-      <w:r>
-        <w:rPr>
-          <w:i/>
-          <w:iCs/>
-          <w:highlight w:val="yellow"/>
-          <w:lang w:val="pt-PT"/>
-        </w:rPr>
-        <w:t>datasets</w:t>
-      </w:r>
-      <w:proofErr w:type="spellEnd"/>
-      <w:r>
-        <w:rPr>
-          <w:i/>
-          <w:iCs/>
-          <w:highlight w:val="yellow"/>
-          <w:lang w:val="pt-PT"/>
-        </w:rPr>
-        <w:t xml:space="preserve"> </w:t>
-      </w:r>
-      <w:r>
-        <w:rPr>
-          <w:highlight w:val="yellow"/>
-          <w:lang w:val="pt-PT"/>
-        </w:rPr>
-        <w:t>fornecidos,</w:t>
-      </w:r>
-      <w:r>
-        <w:rPr>
-          <w:highlight w:val="yellow"/>
-          <w:lang w:val="pt-PT"/>
-        </w:rPr>
-        <w:t xml:space="preserve"> uma vez que os dados disponíveis </w:t>
-      </w:r>
-      <w:r>
-        <w:rPr>
-          <w:highlight w:val="yellow"/>
-          <w:lang w:val="pt-PT"/>
-        </w:rPr>
-        <w:t>se focam</w:t>
-      </w:r>
-      <w:r>
-        <w:rPr>
-          <w:highlight w:val="yellow"/>
-          <w:lang w:val="pt-PT"/>
-        </w:rPr>
-        <w:t xml:space="preserve"> para as condições meteorológicas no código postal 1000.</w:t>
-      </w:r>
-      <w:r>
-        <w:rPr>
-          <w:highlight w:val="yellow"/>
-          <w:lang w:val="pt-PT"/>
-        </w:rPr>
-        <w:t xml:space="preserve"> </w:t>
-      </w:r>
-      <w:r>
-        <w:rPr>
-          <w:highlight w:val="yellow"/>
           <w:lang w:val="pt-PT"/>
         </w:rPr>
         <w:t xml:space="preserve">A interseção dos dois conjuntos de dados foi feita segundo o atributo comum, </w:t>
       </w:r>
-      <w:proofErr w:type="spellStart"/>
-      <w:r>
-        <w:rPr>
-          <w:i/>
-          <w:iCs/>
-          <w:highlight w:val="yellow"/>
+      <w:r>
+        <w:rPr>
+          <w:i/>
+          <w:iCs/>
           <w:lang w:val="pt-PT"/>
         </w:rPr>
         <w:t>timestamp</w:t>
       </w:r>
-      <w:proofErr w:type="spellEnd"/>
-      <w:r>
-        <w:rPr>
-          <w:highlight w:val="yellow"/>
+      <w:r>
+        <w:rPr>
           <w:lang w:val="pt-PT"/>
         </w:rPr>
         <w:t>, para o código postal referente a Lisboa (1000) garantindo que as condições meteorológicas e o consumo ativo são correlacionáveis e precisas.</w:t>
@@ -3686,329 +2975,165 @@
         <w:pStyle w:val="Corpodetexto"/>
         <w:ind w:firstLine="0pt"/>
         <w:rPr>
-          <w:highlight w:val="yellow"/>
-          <w:lang w:val="pt-PT"/>
-        </w:rPr>
-      </w:pPr>
-      <w:r>
-        <w:rPr>
-          <w:highlight w:val="yellow"/>
+          <w:lang w:val="pt-PT"/>
+        </w:rPr>
+      </w:pPr>
+      <w:r>
+        <w:rPr>
           <w:lang w:val="pt-PT"/>
         </w:rPr>
         <w:t xml:space="preserve">O resultado da união dos </w:t>
       </w:r>
-      <w:proofErr w:type="spellStart"/>
-      <w:r>
-        <w:rPr>
-          <w:i/>
-          <w:iCs/>
-          <w:highlight w:val="yellow"/>
-          <w:lang w:val="pt-PT"/>
-        </w:rPr>
-        <w:t>datasets</w:t>
-      </w:r>
-      <w:proofErr w:type="spellEnd"/>
-      <w:r>
-        <w:rPr>
-          <w:i/>
-          <w:iCs/>
-          <w:highlight w:val="yellow"/>
+      <w:r>
+        <w:rPr>
+          <w:i/>
+          <w:iCs/>
+          <w:lang w:val="pt-PT"/>
+        </w:rPr>
+        <w:t xml:space="preserve">datasets </w:t>
+      </w:r>
+      <w:r>
+        <w:rPr>
+          <w:lang w:val="pt-PT"/>
+        </w:rPr>
+        <w:t xml:space="preserve">evidencia a necessidade da eliminação de </w:t>
+      </w:r>
+      <w:r>
+        <w:rPr>
+          <w:i/>
+          <w:iCs/>
+          <w:lang w:val="pt-PT"/>
+        </w:rPr>
+        <w:t xml:space="preserve">features </w:t>
+      </w:r>
+      <w:r>
+        <w:rPr>
+          <w:lang w:val="pt-PT"/>
+        </w:rPr>
+        <w:t>repetidas</w:t>
+      </w:r>
+      <w:r>
+        <w:rPr>
+          <w:lang w:val="pt-PT"/>
+        </w:rPr>
+        <w:t xml:space="preserve"> e redundantes ao problema</w:t>
+      </w:r>
+      <w:r>
+        <w:rPr>
+          <w:lang w:val="pt-PT"/>
+        </w:rPr>
+        <w:t>, tais como Zip.Code, name, datetime, stations, icon</w:t>
+      </w:r>
+      <w:r>
+        <w:rPr>
+          <w:lang w:val="pt-PT"/>
+        </w:rPr>
+        <w:t xml:space="preserve">. É também necessário </w:t>
+      </w:r>
+      <w:r>
+        <w:rPr>
+          <w:lang w:val="pt-PT"/>
+        </w:rPr>
+        <w:t xml:space="preserve">o tratamento da </w:t>
+      </w:r>
+      <w:r>
+        <w:rPr>
+          <w:i/>
+          <w:iCs/>
+          <w:lang w:val="pt-PT"/>
+        </w:rPr>
+        <w:t xml:space="preserve">feature </w:t>
+      </w:r>
+      <w:r>
+        <w:rPr>
+          <w:lang w:val="pt-PT"/>
+        </w:rPr>
+        <w:t>‘</w:t>
+      </w:r>
+      <w:r>
+        <w:rPr>
+          <w:i/>
+          <w:iCs/>
+          <w:lang w:val="pt-PT"/>
+        </w:rPr>
+        <w:t>date’</w:t>
+      </w:r>
+      <w:r>
+        <w:rPr>
+          <w:lang w:val="pt-PT"/>
+        </w:rPr>
+        <w:t xml:space="preserve">, </w:t>
+      </w:r>
+      <w:r>
+        <w:rPr>
+          <w:lang w:val="pt-PT"/>
+        </w:rPr>
+        <w:t xml:space="preserve">convertida em </w:t>
+      </w:r>
+      <w:r>
+        <w:rPr>
+          <w:lang w:val="pt-PT"/>
+        </w:rPr>
+        <w:t>quatro</w:t>
+      </w:r>
+      <w:r>
+        <w:rPr>
+          <w:lang w:val="pt-PT"/>
+        </w:rPr>
+        <w:t xml:space="preserve"> novas </w:t>
+      </w:r>
+      <w:r>
+        <w:rPr>
+          <w:i/>
+          <w:iCs/>
+          <w:lang w:val="pt-PT"/>
+        </w:rPr>
+        <w:t>features</w:t>
+      </w:r>
+      <w:r>
+        <w:rPr>
           <w:lang w:val="pt-PT"/>
         </w:rPr>
         <w:t xml:space="preserve"> </w:t>
       </w:r>
       <w:r>
         <w:rPr>
-          <w:highlight w:val="yellow"/>
-          <w:lang w:val="pt-PT"/>
-        </w:rPr>
-        <w:t xml:space="preserve">evidencia a necessidade da eliminação de </w:t>
-      </w:r>
-      <w:proofErr w:type="spellStart"/>
-      <w:r>
-        <w:rPr>
-          <w:i/>
-          <w:iCs/>
-          <w:highlight w:val="yellow"/>
-          <w:lang w:val="pt-PT"/>
-        </w:rPr>
-        <w:t>features</w:t>
-      </w:r>
-      <w:proofErr w:type="spellEnd"/>
-      <w:r>
-        <w:rPr>
-          <w:i/>
-          <w:iCs/>
-          <w:highlight w:val="yellow"/>
+          <w:lang w:val="pt-PT"/>
+        </w:rPr>
+        <w:t xml:space="preserve">‘Day_of_Week’, </w:t>
+      </w:r>
+      <w:r>
+        <w:rPr>
+          <w:lang w:val="pt-PT"/>
+        </w:rPr>
+        <w:t>‘</w:t>
+      </w:r>
+      <w:r>
+        <w:rPr>
+          <w:i/>
+          <w:iCs/>
+          <w:lang w:val="pt-PT"/>
+        </w:rPr>
+        <w:t>day’, ‘month’,</w:t>
+      </w:r>
+      <w:r>
+        <w:rPr>
+          <w:i/>
+          <w:iCs/>
           <w:lang w:val="pt-PT"/>
         </w:rPr>
         <w:t xml:space="preserve"> </w:t>
       </w:r>
       <w:r>
         <w:rPr>
-          <w:highlight w:val="yellow"/>
-          <w:lang w:val="pt-PT"/>
-        </w:rPr>
-        <w:t>repetidas</w:t>
-      </w:r>
-      <w:r>
-        <w:rPr>
-          <w:highlight w:val="yellow"/>
-          <w:lang w:val="pt-PT"/>
-        </w:rPr>
-        <w:t xml:space="preserve"> e redundantes ao problema</w:t>
-      </w:r>
-      <w:r>
-        <w:rPr>
-          <w:highlight w:val="yellow"/>
-          <w:lang w:val="pt-PT"/>
-        </w:rPr>
-        <w:t xml:space="preserve">, tais como </w:t>
-      </w:r>
-      <w:proofErr w:type="spellStart"/>
-      <w:r>
-        <w:rPr>
-          <w:highlight w:val="yellow"/>
-          <w:lang w:val="pt-PT"/>
-        </w:rPr>
-        <w:t>Zip.Code</w:t>
-      </w:r>
-      <w:proofErr w:type="spellEnd"/>
-      <w:r>
-        <w:rPr>
-          <w:highlight w:val="yellow"/>
-          <w:lang w:val="pt-PT"/>
-        </w:rPr>
-        <w:t xml:space="preserve">, name, </w:t>
-      </w:r>
-      <w:proofErr w:type="spellStart"/>
-      <w:r>
-        <w:rPr>
-          <w:highlight w:val="yellow"/>
-          <w:lang w:val="pt-PT"/>
-        </w:rPr>
-        <w:t>datetime</w:t>
-      </w:r>
-      <w:proofErr w:type="spellEnd"/>
-      <w:r>
-        <w:rPr>
-          <w:highlight w:val="yellow"/>
-          <w:lang w:val="pt-PT"/>
-        </w:rPr>
-        <w:t xml:space="preserve">, stations, </w:t>
-      </w:r>
-      <w:proofErr w:type="spellStart"/>
-      <w:r>
-        <w:rPr>
-          <w:highlight w:val="yellow"/>
-          <w:lang w:val="pt-PT"/>
-        </w:rPr>
-        <w:t>icon</w:t>
-      </w:r>
-      <w:proofErr w:type="spellEnd"/>
-      <w:r>
-        <w:rPr>
-          <w:highlight w:val="yellow"/>
-          <w:lang w:val="pt-PT"/>
-        </w:rPr>
-        <w:t xml:space="preserve">. </w:t>
-      </w:r>
-      <w:r>
-        <w:rPr>
-          <w:highlight w:val="yellow"/>
-          <w:lang w:val="pt-PT"/>
-        </w:rPr>
-        <w:t xml:space="preserve">É também necessário </w:t>
-      </w:r>
-      <w:r>
-        <w:rPr>
-          <w:highlight w:val="yellow"/>
-          <w:lang w:val="pt-PT"/>
-        </w:rPr>
-        <w:t xml:space="preserve">o tratamento da </w:t>
-      </w:r>
-      <w:r>
-        <w:rPr>
-          <w:i/>
-          <w:iCs/>
-          <w:highlight w:val="yellow"/>
-          <w:lang w:val="pt-PT"/>
-        </w:rPr>
-        <w:t xml:space="preserve">feature </w:t>
-      </w:r>
-      <w:r>
-        <w:rPr>
-          <w:highlight w:val="yellow"/>
-          <w:lang w:val="pt-PT"/>
-        </w:rPr>
-        <w:t>‘</w:t>
-      </w:r>
-      <w:r>
-        <w:rPr>
-          <w:i/>
-          <w:iCs/>
-          <w:highlight w:val="yellow"/>
-          <w:lang w:val="pt-PT"/>
-        </w:rPr>
-        <w:t>date’</w:t>
-      </w:r>
-      <w:r>
-        <w:rPr>
-          <w:highlight w:val="yellow"/>
-          <w:lang w:val="pt-PT"/>
-        </w:rPr>
-        <w:t xml:space="preserve">, </w:t>
-      </w:r>
-      <w:r>
-        <w:rPr>
-          <w:highlight w:val="yellow"/>
-          <w:lang w:val="pt-PT"/>
-        </w:rPr>
-        <w:t xml:space="preserve">convertida em </w:t>
-      </w:r>
-      <w:r>
-        <w:rPr>
-          <w:highlight w:val="yellow"/>
-          <w:lang w:val="pt-PT"/>
-        </w:rPr>
-        <w:t>quatro</w:t>
-      </w:r>
-      <w:r>
-        <w:rPr>
-          <w:highlight w:val="yellow"/>
-          <w:lang w:val="pt-PT"/>
-        </w:rPr>
-        <w:t xml:space="preserve"> novas </w:t>
-      </w:r>
-      <w:proofErr w:type="spellStart"/>
-      <w:r>
-        <w:rPr>
-          <w:i/>
-          <w:iCs/>
-          <w:highlight w:val="yellow"/>
-          <w:lang w:val="pt-PT"/>
-        </w:rPr>
-        <w:t>features</w:t>
-      </w:r>
-      <w:proofErr w:type="spellEnd"/>
-      <w:r>
-        <w:rPr>
-          <w:highlight w:val="yellow"/>
-          <w:lang w:val="pt-PT"/>
-        </w:rPr>
-        <w:t xml:space="preserve"> </w:t>
-      </w:r>
-      <w:r>
-        <w:rPr>
-          <w:highlight w:val="yellow"/>
-          <w:lang w:val="pt-PT"/>
-        </w:rPr>
-        <w:t>‘</w:t>
-      </w:r>
-      <w:proofErr w:type="spellStart"/>
-      <w:r>
-        <w:rPr>
-          <w:highlight w:val="yellow"/>
-          <w:lang w:val="pt-PT"/>
-        </w:rPr>
-        <w:t>Day_of_Week</w:t>
-      </w:r>
-      <w:proofErr w:type="spellEnd"/>
-      <w:r>
-        <w:rPr>
-          <w:highlight w:val="yellow"/>
-          <w:lang w:val="pt-PT"/>
-        </w:rPr>
-        <w:t xml:space="preserve">’, </w:t>
-      </w:r>
-      <w:r>
-        <w:rPr>
-          <w:highlight w:val="yellow"/>
-          <w:lang w:val="pt-PT"/>
-        </w:rPr>
-        <w:t>‘</w:t>
-      </w:r>
-      <w:proofErr w:type="spellStart"/>
-      <w:r>
-        <w:rPr>
-          <w:i/>
-          <w:iCs/>
-          <w:highlight w:val="yellow"/>
-          <w:lang w:val="pt-PT"/>
-        </w:rPr>
-        <w:t>day</w:t>
-      </w:r>
-      <w:proofErr w:type="spellEnd"/>
-      <w:r>
-        <w:rPr>
-          <w:i/>
-          <w:iCs/>
-          <w:highlight w:val="yellow"/>
-          <w:lang w:val="pt-PT"/>
-        </w:rPr>
-        <w:t>’, ‘</w:t>
-      </w:r>
-      <w:proofErr w:type="spellStart"/>
-      <w:r>
-        <w:rPr>
-          <w:i/>
-          <w:iCs/>
-          <w:highlight w:val="yellow"/>
-          <w:lang w:val="pt-PT"/>
-        </w:rPr>
-        <w:t>month</w:t>
-      </w:r>
-      <w:proofErr w:type="spellEnd"/>
-      <w:r>
-        <w:rPr>
-          <w:i/>
-          <w:iCs/>
-          <w:highlight w:val="yellow"/>
-          <w:lang w:val="pt-PT"/>
-        </w:rPr>
-        <w:t>’,</w:t>
-      </w:r>
-      <w:r>
-        <w:rPr>
-          <w:i/>
-          <w:iCs/>
-          <w:highlight w:val="yellow"/>
-          <w:lang w:val="pt-PT"/>
-        </w:rPr>
-        <w:t xml:space="preserve"> </w:t>
-      </w:r>
-      <w:r>
-        <w:rPr>
-          <w:i/>
-          <w:iCs/>
-          <w:highlight w:val="yellow"/>
-          <w:lang w:val="pt-PT"/>
-        </w:rPr>
-        <w:t>‘</w:t>
-      </w:r>
-      <w:proofErr w:type="spellStart"/>
-      <w:r>
-        <w:rPr>
-          <w:i/>
-          <w:iCs/>
-          <w:highlight w:val="yellow"/>
-          <w:lang w:val="pt-PT"/>
-        </w:rPr>
-        <w:t>year</w:t>
-      </w:r>
-      <w:proofErr w:type="spellEnd"/>
-      <w:r>
-        <w:rPr>
-          <w:i/>
-          <w:iCs/>
-          <w:highlight w:val="yellow"/>
-          <w:lang w:val="pt-PT"/>
-        </w:rPr>
-        <w:t>’</w:t>
-      </w:r>
-      <w:r>
-        <w:rPr>
-          <w:highlight w:val="yellow"/>
+          <w:i/>
+          <w:iCs/>
+          <w:lang w:val="pt-PT"/>
+        </w:rPr>
+        <w:t>‘year’</w:t>
+      </w:r>
+      <w:r>
+        <w:rPr>
           <w:lang w:val="pt-PT"/>
         </w:rPr>
         <w:t xml:space="preserve">, tornando desnecessária a </w:t>
@@ -4017,34 +3142,12 @@
         <w:rPr>
           <w:i/>
           <w:iCs/>
-          <w:highlight w:val="yellow"/>
-          <w:lang w:val="pt-PT"/>
-        </w:rPr>
-        <w:t>feature ‘</w:t>
-      </w:r>
-      <w:proofErr w:type="spellStart"/>
-      <w:r>
-        <w:rPr>
-          <w:i/>
-          <w:iCs/>
-          <w:highlight w:val="yellow"/>
-          <w:lang w:val="pt-PT"/>
-        </w:rPr>
-        <w:t>datetime</w:t>
-      </w:r>
-      <w:proofErr w:type="spellEnd"/>
-      <w:r>
-        <w:rPr>
-          <w:i/>
-          <w:iCs/>
-          <w:highlight w:val="yellow"/>
-          <w:lang w:val="pt-PT"/>
-        </w:rPr>
-        <w:t xml:space="preserve">’ </w:t>
-      </w:r>
-      <w:r>
-        <w:rPr>
-          <w:highlight w:val="yellow"/>
+          <w:lang w:val="pt-PT"/>
+        </w:rPr>
+        <w:t xml:space="preserve">feature ‘datetime’ </w:t>
+      </w:r>
+      <w:r>
+        <w:rPr>
           <w:lang w:val="pt-PT"/>
         </w:rPr>
         <w:t>razão pela qual foi anteriormente eliminada.</w:t>
@@ -4053,14 +3156,8 @@
     <w:p>
       <w:pPr>
         <w:pStyle w:val="Ttulo1"/>
-        <w:rPr>
-          <w:highlight w:val="yellow"/>
-        </w:rPr>
-      </w:pPr>
-      <w:r>
-        <w:rPr>
-          <w:highlight w:val="yellow"/>
-        </w:rPr>
+      </w:pPr>
+      <w:r>
         <w:t>Redução de dimensionalidade e discretização</w:t>
       </w:r>
     </w:p>
@@ -4068,27 +3165,23 @@
       <w:pPr>
         <w:pStyle w:val="Corpodetexto"/>
         <w:rPr>
-          <w:highlight w:val="yellow"/>
-          <w:lang w:val="pt-PT"/>
-        </w:rPr>
-      </w:pPr>
-      <w:r>
-        <w:rPr>
-          <w:highlight w:val="yellow"/>
+          <w:lang w:val="pt-PT"/>
+        </w:rPr>
+      </w:pPr>
+      <w:r>
+        <w:rPr>
           <w:lang w:val="pt-PT"/>
         </w:rPr>
         <w:t>No tópico de redução de dimensionalidade, para o primeiro conjunto preparado de consumos energéticos por zona,</w:t>
       </w:r>
       <w:r>
         <w:rPr>
-          <w:highlight w:val="yellow"/>
           <w:lang w:val="pt-PT"/>
         </w:rPr>
         <w:t xml:space="preserve"> e com perspetiva de treinar um classificador,</w:t>
       </w:r>
       <w:r>
         <w:rPr>
-          <w:highlight w:val="yellow"/>
           <w:lang w:val="pt-PT"/>
         </w:rPr>
         <w:t xml:space="preserve"> o grupo realizou uma transformação das variáveis categóricas: Na </w:t>
@@ -4097,68 +3190,40 @@
         <w:rPr>
           <w:i/>
           <w:iCs/>
-          <w:highlight w:val="yellow"/>
           <w:lang w:val="pt-PT"/>
         </w:rPr>
         <w:t>class label</w:t>
       </w:r>
       <w:r>
         <w:rPr>
-          <w:highlight w:val="yellow"/>
           <w:lang w:val="pt-PT"/>
         </w:rPr>
         <w:t xml:space="preserve">, as zonas industriais e residenciais foram transformadas em alternativas binárias, valor “1” ou “2”, respetivamente. Transformou-se também a característica de </w:t>
       </w:r>
-      <w:proofErr w:type="spellStart"/>
-      <w:r>
-        <w:rPr>
-          <w:i/>
-          <w:iCs/>
-          <w:highlight w:val="yellow"/>
-          <w:lang w:val="pt-PT"/>
-        </w:rPr>
-        <w:t>timestamp</w:t>
-      </w:r>
-      <w:proofErr w:type="spellEnd"/>
-      <w:r>
-        <w:rPr>
-          <w:i/>
-          <w:iCs/>
-          <w:highlight w:val="yellow"/>
-          <w:lang w:val="pt-PT"/>
-        </w:rPr>
-        <w:t xml:space="preserve"> </w:t>
-      </w:r>
-      <w:r>
-        <w:rPr>
-          <w:highlight w:val="yellow"/>
+      <w:r>
+        <w:rPr>
+          <w:i/>
+          <w:iCs/>
+          <w:lang w:val="pt-PT"/>
+        </w:rPr>
+        <w:t xml:space="preserve">timestamp </w:t>
+      </w:r>
+      <w:r>
+        <w:rPr>
           <w:lang w:val="pt-PT"/>
         </w:rPr>
         <w:t xml:space="preserve">em quatro </w:t>
       </w:r>
-      <w:proofErr w:type="spellStart"/>
-      <w:r>
-        <w:rPr>
-          <w:i/>
-          <w:iCs/>
-          <w:highlight w:val="yellow"/>
-          <w:lang w:val="pt-PT"/>
-        </w:rPr>
-        <w:t>features</w:t>
-      </w:r>
-      <w:proofErr w:type="spellEnd"/>
-      <w:r>
-        <w:rPr>
-          <w:i/>
-          <w:iCs/>
-          <w:highlight w:val="yellow"/>
-          <w:lang w:val="pt-PT"/>
-        </w:rPr>
-        <w:t xml:space="preserve"> </w:t>
-      </w:r>
-      <w:r>
-        <w:rPr>
-          <w:highlight w:val="yellow"/>
+      <w:r>
+        <w:rPr>
+          <w:i/>
+          <w:iCs/>
+          <w:lang w:val="pt-PT"/>
+        </w:rPr>
+        <w:t xml:space="preserve">features </w:t>
+      </w:r>
+      <w:r>
+        <w:rPr>
           <w:lang w:val="pt-PT"/>
         </w:rPr>
         <w:t xml:space="preserve">cada uma representativa do dia, mês, ano, e hora registada, pelo que terminámos com um conjunto de dados de dimensionalidade n =240480, d = 8. Atendendo ao número de características, em que duas são únicas, nomeadamente o código postal e a </w:t>
@@ -4167,14 +3232,12 @@
         <w:rPr>
           <w:i/>
           <w:iCs/>
-          <w:highlight w:val="yellow"/>
           <w:lang w:val="pt-PT"/>
         </w:rPr>
         <w:t>class label</w:t>
       </w:r>
       <w:r>
         <w:rPr>
-          <w:highlight w:val="yellow"/>
           <w:lang w:val="pt-PT"/>
         </w:rPr>
         <w:t xml:space="preserve">, o grupo evidencia a baixa dimensionalidade, e deixa em aberto o estudo da </w:t>
@@ -4183,41 +3246,26 @@
         <w:rPr>
           <w:i/>
           <w:iCs/>
-          <w:highlight w:val="yellow"/>
           <w:lang w:val="pt-PT"/>
         </w:rPr>
         <w:t xml:space="preserve">performance </w:t>
       </w:r>
       <w:r>
         <w:rPr>
-          <w:highlight w:val="yellow"/>
           <w:lang w:val="pt-PT"/>
         </w:rPr>
         <w:t xml:space="preserve">de um modelo treinado com uma redução deste conjunto original, face à desvantagem da perda de informação relevante consoante o </w:t>
       </w:r>
-      <w:proofErr w:type="spellStart"/>
-      <w:r>
-        <w:rPr>
-          <w:i/>
-          <w:iCs/>
-          <w:highlight w:val="yellow"/>
-          <w:lang w:val="pt-PT"/>
-        </w:rPr>
-        <w:t>threshold</w:t>
-      </w:r>
-      <w:proofErr w:type="spellEnd"/>
-      <w:r>
-        <w:rPr>
-          <w:i/>
-          <w:iCs/>
-          <w:highlight w:val="yellow"/>
-          <w:lang w:val="pt-PT"/>
-        </w:rPr>
-        <w:t xml:space="preserve"> </w:t>
-      </w:r>
-      <w:r>
-        <w:rPr>
-          <w:highlight w:val="yellow"/>
+      <w:r>
+        <w:rPr>
+          <w:i/>
+          <w:iCs/>
+          <w:lang w:val="pt-PT"/>
+        </w:rPr>
+        <w:t xml:space="preserve">threshold </w:t>
+      </w:r>
+      <w:r>
+        <w:rPr>
           <w:lang w:val="pt-PT"/>
         </w:rPr>
         <w:t xml:space="preserve">definido. </w:t>
@@ -4228,286 +3276,167 @@
         <w:pStyle w:val="Corpodetexto"/>
         <w:ind w:firstLine="0pt"/>
         <w:rPr>
-          <w:highlight w:val="yellow"/>
-          <w:lang w:val="pt-PT"/>
-        </w:rPr>
-      </w:pPr>
-      <w:r>
-        <w:rPr>
-          <w:highlight w:val="yellow"/>
+          <w:lang w:val="pt-PT"/>
+        </w:rPr>
+      </w:pPr>
+      <w:r>
+        <w:rPr>
           <w:lang w:val="pt-PT"/>
         </w:rPr>
         <w:t xml:space="preserve">Embora a baixa dimensionalidade em termos de </w:t>
       </w:r>
-      <w:proofErr w:type="spellStart"/>
-      <w:r>
-        <w:rPr>
-          <w:i/>
-          <w:iCs/>
-          <w:highlight w:val="yellow"/>
-          <w:lang w:val="pt-PT"/>
-        </w:rPr>
-        <w:t>features</w:t>
-      </w:r>
-      <w:proofErr w:type="spellEnd"/>
-      <w:r>
-        <w:rPr>
-          <w:i/>
-          <w:iCs/>
-          <w:highlight w:val="yellow"/>
+      <w:r>
+        <w:rPr>
+          <w:i/>
+          <w:iCs/>
+          <w:lang w:val="pt-PT"/>
+        </w:rPr>
+        <w:t xml:space="preserve">features </w:t>
+      </w:r>
+      <w:r>
+        <w:rPr>
+          <w:lang w:val="pt-PT"/>
+        </w:rPr>
+        <w:t xml:space="preserve">aplicaram-se as técnicas de FS e FR. Na </w:t>
+      </w:r>
+      <w:r>
+        <w:rPr>
+          <w:i/>
+          <w:iCs/>
+          <w:lang w:val="pt-PT"/>
+        </w:rPr>
+        <w:t xml:space="preserve">Feature Selection </w:t>
+      </w:r>
+      <w:r>
+        <w:rPr>
+          <w:lang w:val="pt-PT"/>
+        </w:rPr>
+        <w:t>supervisionada, a</w:t>
+      </w:r>
+      <w:r>
+        <w:rPr>
+          <w:lang w:val="pt-PT"/>
+        </w:rPr>
+        <w:t>s</w:t>
+      </w:r>
+      <w:r>
+        <w:rPr>
+          <w:lang w:val="pt-PT"/>
+        </w:rPr>
+        <w:t xml:space="preserve"> métrica</w:t>
+      </w:r>
+      <w:r>
+        <w:rPr>
+          <w:lang w:val="pt-PT"/>
+        </w:rPr>
+        <w:t>s</w:t>
+      </w:r>
+      <w:r>
+        <w:rPr>
+          <w:lang w:val="pt-PT"/>
+        </w:rPr>
+        <w:t xml:space="preserve"> escolhida</w:t>
+      </w:r>
+      <w:r>
+        <w:rPr>
+          <w:lang w:val="pt-PT"/>
+        </w:rPr>
+        <w:t>s</w:t>
+      </w:r>
+      <w:r>
+        <w:rPr>
+          <w:lang w:val="pt-PT"/>
+        </w:rPr>
+        <w:t xml:space="preserve"> fo</w:t>
+      </w:r>
+      <w:r>
+        <w:rPr>
+          <w:lang w:val="pt-PT"/>
+        </w:rPr>
+        <w:t>ram</w:t>
+      </w:r>
+      <w:r>
+        <w:rPr>
+          <w:lang w:val="pt-PT"/>
+        </w:rPr>
+        <w:t xml:space="preserve"> o </w:t>
+      </w:r>
+      <w:r>
+        <w:rPr>
+          <w:i/>
+          <w:iCs/>
+          <w:lang w:val="pt-PT"/>
+        </w:rPr>
+        <w:t>Fisher’s Ratio</w:t>
+      </w:r>
+      <w:r>
+        <w:rPr>
+          <w:i/>
+          <w:iCs/>
+          <w:lang w:val="pt-PT"/>
+        </w:rPr>
+        <w:t xml:space="preserve"> e Information Gain</w:t>
+      </w:r>
+      <w:r>
+        <w:rPr>
+          <w:i/>
+          <w:iCs/>
+          <w:lang w:val="pt-PT"/>
+        </w:rPr>
+        <w:t xml:space="preserve">, </w:t>
+      </w:r>
+      <w:r>
+        <w:rPr>
+          <w:lang w:val="pt-PT"/>
+        </w:rPr>
+        <w:t>que tal como esperado, considera</w:t>
+      </w:r>
+      <w:r>
+        <w:rPr>
+          <w:lang w:val="pt-PT"/>
+        </w:rPr>
+        <w:t xml:space="preserve">m </w:t>
+      </w:r>
+      <w:r>
+        <w:rPr>
+          <w:lang w:val="pt-PT"/>
+        </w:rPr>
+        <w:t>apenas a característica do consumo ativo como determinante para classificar a zona como industrial ou residencial</w:t>
+      </w:r>
+      <w:r>
+        <w:rPr>
+          <w:lang w:val="pt-PT"/>
+        </w:rPr>
+        <w:t xml:space="preserve">, uma vez que este </w:t>
+      </w:r>
+      <w:r>
+        <w:rPr>
+          <w:i/>
+          <w:iCs/>
+          <w:lang w:val="pt-PT"/>
+        </w:rPr>
+        <w:t xml:space="preserve">labeling </w:t>
+      </w:r>
+      <w:r>
+        <w:rPr>
+          <w:lang w:val="pt-PT"/>
+        </w:rPr>
+        <w:t>foi feito com base no consumo energético</w:t>
+      </w:r>
+      <w:r>
+        <w:rPr>
+          <w:lang w:val="pt-PT"/>
+        </w:rPr>
+        <w:t>.</w:t>
+      </w:r>
+      <w:r>
+        <w:rPr>
           <w:lang w:val="pt-PT"/>
         </w:rPr>
         <w:t xml:space="preserve"> </w:t>
       </w:r>
       <w:r>
         <w:rPr>
-          <w:highlight w:val="yellow"/>
-          <w:lang w:val="pt-PT"/>
-        </w:rPr>
-        <w:t xml:space="preserve">aplicaram-se as técnicas de FS e FR. Na </w:t>
-      </w:r>
-      <w:r>
-        <w:rPr>
-          <w:i/>
-          <w:iCs/>
-          <w:highlight w:val="yellow"/>
-          <w:lang w:val="pt-PT"/>
-        </w:rPr>
-        <w:t xml:space="preserve">Feature </w:t>
-      </w:r>
-      <w:proofErr w:type="spellStart"/>
-      <w:r>
-        <w:rPr>
-          <w:i/>
-          <w:iCs/>
-          <w:highlight w:val="yellow"/>
-          <w:lang w:val="pt-PT"/>
-        </w:rPr>
-        <w:t>Selection</w:t>
-      </w:r>
-      <w:proofErr w:type="spellEnd"/>
-      <w:r>
-        <w:rPr>
-          <w:i/>
-          <w:iCs/>
-          <w:highlight w:val="yellow"/>
-          <w:lang w:val="pt-PT"/>
-        </w:rPr>
-        <w:t xml:space="preserve"> </w:t>
-      </w:r>
-      <w:r>
-        <w:rPr>
-          <w:highlight w:val="yellow"/>
-          <w:lang w:val="pt-PT"/>
-        </w:rPr>
-        <w:t>supervisionada, a</w:t>
-      </w:r>
-      <w:r>
-        <w:rPr>
-          <w:highlight w:val="yellow"/>
-          <w:lang w:val="pt-PT"/>
-        </w:rPr>
-        <w:t>s</w:t>
-      </w:r>
-      <w:r>
-        <w:rPr>
-          <w:highlight w:val="yellow"/>
-          <w:lang w:val="pt-PT"/>
-        </w:rPr>
-        <w:t xml:space="preserve"> métrica</w:t>
-      </w:r>
-      <w:r>
-        <w:rPr>
-          <w:highlight w:val="yellow"/>
-          <w:lang w:val="pt-PT"/>
-        </w:rPr>
-        <w:t>s</w:t>
-      </w:r>
-      <w:r>
-        <w:rPr>
-          <w:highlight w:val="yellow"/>
-          <w:lang w:val="pt-PT"/>
-        </w:rPr>
-        <w:t xml:space="preserve"> escolhida</w:t>
-      </w:r>
-      <w:r>
-        <w:rPr>
-          <w:highlight w:val="yellow"/>
-          <w:lang w:val="pt-PT"/>
-        </w:rPr>
-        <w:t>s</w:t>
-      </w:r>
-      <w:r>
-        <w:rPr>
-          <w:highlight w:val="yellow"/>
-          <w:lang w:val="pt-PT"/>
-        </w:rPr>
-        <w:t xml:space="preserve"> fo</w:t>
-      </w:r>
-      <w:r>
-        <w:rPr>
-          <w:highlight w:val="yellow"/>
-          <w:lang w:val="pt-PT"/>
-        </w:rPr>
-        <w:t>ram</w:t>
-      </w:r>
-      <w:r>
-        <w:rPr>
-          <w:highlight w:val="yellow"/>
-          <w:lang w:val="pt-PT"/>
-        </w:rPr>
-        <w:t xml:space="preserve"> o </w:t>
-      </w:r>
-      <w:proofErr w:type="spellStart"/>
-      <w:r>
-        <w:rPr>
-          <w:i/>
-          <w:iCs/>
-          <w:highlight w:val="yellow"/>
-          <w:lang w:val="pt-PT"/>
-        </w:rPr>
-        <w:t>Fisher’s</w:t>
-      </w:r>
-      <w:proofErr w:type="spellEnd"/>
-      <w:r>
-        <w:rPr>
-          <w:i/>
-          <w:iCs/>
-          <w:highlight w:val="yellow"/>
-          <w:lang w:val="pt-PT"/>
-        </w:rPr>
-        <w:t xml:space="preserve"> </w:t>
-      </w:r>
-      <w:r>
-        <w:rPr>
-          <w:i/>
-          <w:iCs/>
-          <w:highlight w:val="yellow"/>
-          <w:lang w:val="pt-PT"/>
-        </w:rPr>
-        <w:t>Ratio</w:t>
-      </w:r>
-      <w:r>
-        <w:rPr>
-          <w:i/>
-          <w:iCs/>
-          <w:highlight w:val="yellow"/>
-          <w:lang w:val="pt-PT"/>
-        </w:rPr>
-        <w:t xml:space="preserve"> e </w:t>
-      </w:r>
-      <w:proofErr w:type="spellStart"/>
-      <w:r>
-        <w:rPr>
-          <w:i/>
-          <w:iCs/>
-          <w:highlight w:val="yellow"/>
-          <w:lang w:val="pt-PT"/>
-        </w:rPr>
-        <w:t>Information</w:t>
-      </w:r>
-      <w:proofErr w:type="spellEnd"/>
-      <w:r>
-        <w:rPr>
-          <w:i/>
-          <w:iCs/>
-          <w:highlight w:val="yellow"/>
-          <w:lang w:val="pt-PT"/>
-        </w:rPr>
-        <w:t xml:space="preserve"> </w:t>
-      </w:r>
-      <w:proofErr w:type="spellStart"/>
-      <w:r>
-        <w:rPr>
-          <w:i/>
-          <w:iCs/>
-          <w:highlight w:val="yellow"/>
-          <w:lang w:val="pt-PT"/>
-        </w:rPr>
-        <w:t>Gain</w:t>
-      </w:r>
-      <w:proofErr w:type="spellEnd"/>
-      <w:r>
-        <w:rPr>
-          <w:i/>
-          <w:iCs/>
-          <w:highlight w:val="yellow"/>
-          <w:lang w:val="pt-PT"/>
-        </w:rPr>
-        <w:t xml:space="preserve">, </w:t>
-      </w:r>
-      <w:r>
-        <w:rPr>
-          <w:highlight w:val="yellow"/>
-          <w:lang w:val="pt-PT"/>
-        </w:rPr>
-        <w:t>que tal como esperado, considera</w:t>
-      </w:r>
-      <w:r>
-        <w:rPr>
-          <w:highlight w:val="yellow"/>
-          <w:lang w:val="pt-PT"/>
-        </w:rPr>
-        <w:t xml:space="preserve">m </w:t>
-      </w:r>
-      <w:r>
-        <w:rPr>
-          <w:highlight w:val="yellow"/>
-          <w:lang w:val="pt-PT"/>
-        </w:rPr>
-        <w:t>apenas a característica do consumo ativo como determinante para classificar a zona como industrial ou residencial</w:t>
-      </w:r>
-      <w:r>
-        <w:rPr>
-          <w:highlight w:val="yellow"/>
-          <w:lang w:val="pt-PT"/>
-        </w:rPr>
-        <w:t xml:space="preserve">, uma vez que este </w:t>
-      </w:r>
-      <w:proofErr w:type="spellStart"/>
-      <w:r>
-        <w:rPr>
-          <w:i/>
-          <w:iCs/>
-          <w:highlight w:val="yellow"/>
-          <w:lang w:val="pt-PT"/>
-        </w:rPr>
-        <w:t>labeling</w:t>
-      </w:r>
-      <w:proofErr w:type="spellEnd"/>
-      <w:r>
-        <w:rPr>
-          <w:i/>
-          <w:iCs/>
-          <w:highlight w:val="yellow"/>
-          <w:lang w:val="pt-PT"/>
-        </w:rPr>
-        <w:t xml:space="preserve"> </w:t>
-      </w:r>
-      <w:r>
-        <w:rPr>
-          <w:highlight w:val="yellow"/>
-          <w:lang w:val="pt-PT"/>
-        </w:rPr>
-        <w:t>foi feito com base no consumo energético</w:t>
-      </w:r>
-      <w:r>
-        <w:rPr>
-          <w:highlight w:val="yellow"/>
-          <w:lang w:val="pt-PT"/>
-        </w:rPr>
-        <w:t>.</w:t>
-      </w:r>
-      <w:r>
-        <w:rPr>
-          <w:highlight w:val="yellow"/>
-          <w:lang w:val="pt-PT"/>
-        </w:rPr>
-        <w:t xml:space="preserve"> </w:t>
-      </w:r>
-      <w:r>
-        <w:rPr>
-          <w:highlight w:val="yellow"/>
           <w:lang w:val="pt-PT"/>
         </w:rPr>
         <w:t>Desta forma, com base na FS, o modelo a treinar seguirá uma classificação binária muito simples, onde considera apenas se o valor do consumo ultrapassa um determinado valor para poder classificar com confiança a zona como residencial ou industrial.</w:t>
@@ -4518,13 +3447,11 @@
         <w:pStyle w:val="Corpodetexto"/>
         <w:ind w:firstLine="0pt"/>
         <w:rPr>
-          <w:highlight w:val="yellow"/>
-          <w:lang w:val="pt-PT"/>
-        </w:rPr>
-      </w:pPr>
-      <w:r>
-        <w:rPr>
-          <w:highlight w:val="yellow"/>
+          <w:lang w:val="pt-PT"/>
+        </w:rPr>
+      </w:pPr>
+      <w:r>
+        <w:rPr>
           <w:lang w:val="pt-PT"/>
         </w:rPr>
         <w:t xml:space="preserve">Para a </w:t>
@@ -4533,95 +3460,40 @@
         <w:rPr>
           <w:i/>
           <w:iCs/>
-          <w:highlight w:val="yellow"/>
-          <w:lang w:val="pt-PT"/>
-        </w:rPr>
-        <w:t xml:space="preserve">Feature </w:t>
-      </w:r>
-      <w:proofErr w:type="spellStart"/>
-      <w:r>
-        <w:rPr>
-          <w:i/>
-          <w:iCs/>
-          <w:highlight w:val="yellow"/>
-          <w:lang w:val="pt-PT"/>
-        </w:rPr>
-        <w:t>Reduction</w:t>
-      </w:r>
-      <w:proofErr w:type="spellEnd"/>
-      <w:r>
-        <w:rPr>
-          <w:i/>
-          <w:iCs/>
-          <w:highlight w:val="yellow"/>
-          <w:lang w:val="pt-PT"/>
-        </w:rPr>
-        <w:t xml:space="preserve"> </w:t>
-      </w:r>
-      <w:r>
-        <w:rPr>
-          <w:highlight w:val="yellow"/>
-          <w:lang w:val="pt-PT"/>
-        </w:rPr>
-        <w:t xml:space="preserve">aplicou-se a técnica de PCA, removendo as variáveis únicas e </w:t>
-      </w:r>
-      <w:proofErr w:type="spellStart"/>
-      <w:r>
-        <w:rPr>
-          <w:highlight w:val="yellow"/>
-          <w:lang w:val="pt-PT"/>
-        </w:rPr>
-        <w:t>labels</w:t>
-      </w:r>
-      <w:proofErr w:type="spellEnd"/>
-      <w:r>
-        <w:rPr>
-          <w:highlight w:val="yellow"/>
-          <w:lang w:val="pt-PT"/>
-        </w:rPr>
-        <w:t xml:space="preserve">, e se obteve uma redução de 6 </w:t>
-      </w:r>
-      <w:proofErr w:type="spellStart"/>
-      <w:r>
-        <w:rPr>
-          <w:i/>
-          <w:iCs/>
-          <w:highlight w:val="yellow"/>
+          <w:lang w:val="pt-PT"/>
+        </w:rPr>
+        <w:t xml:space="preserve">Feature Reduction </w:t>
+      </w:r>
+      <w:r>
+        <w:rPr>
+          <w:lang w:val="pt-PT"/>
+        </w:rPr>
+        <w:t xml:space="preserve">aplicou-se a técnica de PCA, removendo as variáveis únicas e labels, e se obteve uma redução de 6 </w:t>
+      </w:r>
+      <w:r>
+        <w:rPr>
+          <w:i/>
+          <w:iCs/>
+          <w:lang w:val="pt-PT"/>
+        </w:rPr>
+        <w:t xml:space="preserve">features </w:t>
+      </w:r>
+      <w:r>
+        <w:rPr>
+          <w:lang w:val="pt-PT"/>
+        </w:rPr>
+        <w:t xml:space="preserve">para 5 componentes, com uma relevância de 95% dos dados originais. Desta forma, o grupo acredita que por se tratar de uma dimensão tão reduzida de </w:t>
+      </w:r>
+      <w:r>
+        <w:rPr>
+          <w:i/>
+          <w:iCs/>
           <w:lang w:val="pt-PT"/>
         </w:rPr>
         <w:t>features</w:t>
       </w:r>
-      <w:proofErr w:type="spellEnd"/>
-      <w:r>
-        <w:rPr>
-          <w:i/>
-          <w:iCs/>
-          <w:highlight w:val="yellow"/>
-          <w:lang w:val="pt-PT"/>
-        </w:rPr>
-        <w:t xml:space="preserve"> </w:t>
-      </w:r>
-      <w:r>
-        <w:rPr>
-          <w:highlight w:val="yellow"/>
-          <w:lang w:val="pt-PT"/>
-        </w:rPr>
-        <w:t xml:space="preserve">para 5 componentes, com uma relevância de 95% dos dados originais. Desta forma, o grupo acredita que por se tratar de uma dimensão tão reduzida de </w:t>
-      </w:r>
-      <w:proofErr w:type="spellStart"/>
-      <w:r>
-        <w:rPr>
-          <w:i/>
-          <w:iCs/>
-          <w:highlight w:val="yellow"/>
-          <w:lang w:val="pt-PT"/>
-        </w:rPr>
-        <w:t>features</w:t>
-      </w:r>
-      <w:proofErr w:type="spellEnd"/>
-      <w:r>
-        <w:rPr>
-          <w:highlight w:val="yellow"/>
+      <w:r>
+        <w:rPr>
           <w:lang w:val="pt-PT"/>
         </w:rPr>
         <w:t>, a técnica do PCA pode não compensar a perda de relevância de informação. Esta afirmação será então confirmada após fase de treino dos modelos e comparação de resultados.</w:t>
@@ -4653,18 +3525,8 @@
           <w:iCs/>
           <w:lang w:val="pt-PT"/>
         </w:rPr>
-        <w:t xml:space="preserve">Feature </w:t>
-      </w:r>
-      <w:proofErr w:type="spellStart"/>
-      <w:r>
-        <w:rPr>
-          <w:i/>
-          <w:iCs/>
-          <w:lang w:val="pt-PT"/>
-        </w:rPr>
-        <w:t>Selection</w:t>
-      </w:r>
-      <w:proofErr w:type="spellEnd"/>
+        <w:t>Feature Selection</w:t>
+      </w:r>
       <w:r>
         <w:rPr>
           <w:lang w:val="pt-PT"/>
@@ -4717,23 +3579,13 @@
         </w:rPr>
         <w:t xml:space="preserve">As métricas utilizadas foram o </w:t>
       </w:r>
-      <w:proofErr w:type="spellStart"/>
-      <w:r>
-        <w:rPr>
-          <w:i/>
-          <w:iCs/>
-          <w:lang w:val="pt-PT"/>
-        </w:rPr>
-        <w:t>Fisher’s</w:t>
-      </w:r>
-      <w:proofErr w:type="spellEnd"/>
-      <w:r>
-        <w:rPr>
-          <w:i/>
-          <w:iCs/>
-          <w:lang w:val="pt-PT"/>
-        </w:rPr>
-        <w:t xml:space="preserve"> Ratio</w:t>
+      <w:r>
+        <w:rPr>
+          <w:i/>
+          <w:iCs/>
+          <w:lang w:val="pt-PT"/>
+        </w:rPr>
+        <w:t>Fisher’s Ratio</w:t>
       </w:r>
       <w:r>
         <w:rPr>
@@ -4749,87 +3601,33 @@
         </w:rPr>
         <w:t xml:space="preserve"> </w:t>
       </w:r>
-      <w:proofErr w:type="spellStart"/>
-      <w:r>
-        <w:rPr>
-          <w:i/>
-          <w:iCs/>
-          <w:lang w:val="pt-PT"/>
-        </w:rPr>
-        <w:t>Information</w:t>
-      </w:r>
-      <w:proofErr w:type="spellEnd"/>
-      <w:r>
-        <w:rPr>
-          <w:i/>
-          <w:iCs/>
-          <w:lang w:val="pt-PT"/>
-        </w:rPr>
-        <w:t xml:space="preserve"> </w:t>
-      </w:r>
-      <w:proofErr w:type="spellStart"/>
-      <w:r>
-        <w:rPr>
-          <w:i/>
-          <w:iCs/>
-          <w:lang w:val="pt-PT"/>
-        </w:rPr>
-        <w:t>Gain</w:t>
-      </w:r>
-      <w:proofErr w:type="spellEnd"/>
+      <w:r>
+        <w:rPr>
+          <w:i/>
+          <w:iCs/>
+          <w:lang w:val="pt-PT"/>
+        </w:rPr>
+        <w:t>Information Gain</w:t>
+      </w:r>
       <w:r>
         <w:rPr>
           <w:lang w:val="pt-PT"/>
         </w:rPr>
         <w:t xml:space="preserve"> e </w:t>
       </w:r>
-      <w:proofErr w:type="spellStart"/>
-      <w:r>
-        <w:rPr>
-          <w:i/>
-          <w:iCs/>
-          <w:lang w:val="pt-PT"/>
-        </w:rPr>
-        <w:t>Variance</w:t>
-      </w:r>
-      <w:proofErr w:type="spellEnd"/>
-      <w:r>
-        <w:rPr>
-          <w:i/>
-          <w:iCs/>
-          <w:lang w:val="pt-PT"/>
-        </w:rPr>
-        <w:t xml:space="preserve"> </w:t>
-      </w:r>
-      <w:proofErr w:type="spellStart"/>
-      <w:r>
-        <w:rPr>
-          <w:i/>
-          <w:iCs/>
-          <w:lang w:val="pt-PT"/>
-        </w:rPr>
-        <w:t>Threshold</w:t>
-      </w:r>
-      <w:proofErr w:type="spellEnd"/>
-      <w:r>
-        <w:rPr>
-          <w:i/>
-          <w:iCs/>
-          <w:lang w:val="pt-PT"/>
-        </w:rPr>
-        <w:t>,</w:t>
-      </w:r>
-      <w:r>
-        <w:rPr>
-          <w:lang w:val="pt-PT"/>
-        </w:rPr>
-        <w:t xml:space="preserve"> </w:t>
-      </w:r>
-      <w:r>
-        <w:rPr>
-          <w:lang w:val="pt-PT"/>
-        </w:rPr>
-        <w:t xml:space="preserve">no entanto, para </w:t>
+      <w:r>
+        <w:rPr>
+          <w:i/>
+          <w:iCs/>
+          <w:lang w:val="pt-PT"/>
+        </w:rPr>
+        <w:t>Variance Threshold,</w:t>
+      </w:r>
+      <w:r>
+        <w:rPr>
+          <w:lang w:val="pt-PT"/>
+        </w:rPr>
+        <w:t xml:space="preserve"> no entanto, para </w:t>
       </w:r>
       <w:r>
         <w:rPr>
@@ -4863,23 +3661,13 @@
         </w:rPr>
         <w:t xml:space="preserve"> foi comparado o resultado do </w:t>
       </w:r>
-      <w:proofErr w:type="spellStart"/>
-      <w:r>
-        <w:rPr>
-          <w:i/>
-          <w:iCs/>
-          <w:lang w:val="pt-PT"/>
-        </w:rPr>
-        <w:t>Fisher’s</w:t>
-      </w:r>
-      <w:proofErr w:type="spellEnd"/>
-      <w:r>
-        <w:rPr>
-          <w:i/>
-          <w:iCs/>
-          <w:lang w:val="pt-PT"/>
-        </w:rPr>
-        <w:t xml:space="preserve"> Ratio</w:t>
+      <w:r>
+        <w:rPr>
+          <w:i/>
+          <w:iCs/>
+          <w:lang w:val="pt-PT"/>
+        </w:rPr>
+        <w:t>Fisher’s Ratio</w:t>
       </w:r>
       <w:r>
         <w:rPr>
@@ -4887,41 +3675,20 @@
         </w:rPr>
         <w:t xml:space="preserve"> com o resultado do </w:t>
       </w:r>
-      <w:proofErr w:type="spellStart"/>
-      <w:r>
-        <w:rPr>
-          <w:i/>
-          <w:iCs/>
-          <w:lang w:val="pt-PT"/>
-        </w:rPr>
-        <w:t>Variance</w:t>
-      </w:r>
-      <w:proofErr w:type="spellEnd"/>
-      <w:r>
-        <w:rPr>
-          <w:i/>
-          <w:iCs/>
-          <w:lang w:val="pt-PT"/>
-        </w:rPr>
-        <w:t xml:space="preserve"> </w:t>
-      </w:r>
-      <w:proofErr w:type="spellStart"/>
-      <w:r>
-        <w:rPr>
-          <w:i/>
-          <w:iCs/>
-          <w:lang w:val="pt-PT"/>
-        </w:rPr>
-        <w:t>Threshold</w:t>
-      </w:r>
-      <w:proofErr w:type="spellEnd"/>
+      <w:r>
+        <w:rPr>
+          <w:i/>
+          <w:iCs/>
+          <w:lang w:val="pt-PT"/>
+        </w:rPr>
+        <w:t>Variance Threshold</w:t>
+      </w:r>
       <w:r>
         <w:rPr>
           <w:lang w:val="pt-PT"/>
         </w:rPr>
         <w:t xml:space="preserve"> e o primeiro reduziu o </w:t>
       </w:r>
-      <w:proofErr w:type="spellStart"/>
       <w:r>
         <w:rPr>
           <w:i/>
@@ -4930,14 +3697,12 @@
         </w:rPr>
         <w:t>dataset</w:t>
       </w:r>
-      <w:proofErr w:type="spellEnd"/>
       <w:r>
         <w:rPr>
           <w:lang w:val="pt-PT"/>
         </w:rPr>
         <w:t xml:space="preserve"> em menos </w:t>
       </w:r>
-      <w:proofErr w:type="spellStart"/>
       <w:r>
         <w:rPr>
           <w:i/>
@@ -4946,18 +3711,11 @@
         </w:rPr>
         <w:t>features</w:t>
       </w:r>
-      <w:proofErr w:type="spellEnd"/>
-      <w:r>
-        <w:rPr>
-          <w:lang w:val="pt-PT"/>
-        </w:rPr>
-        <w:t xml:space="preserve"> que pareciam ser relevantes para o problema</w:t>
-      </w:r>
-      <w:r>
-        <w:rPr>
-          <w:lang w:val="pt-PT"/>
-        </w:rPr>
-        <w:t>. D</w:t>
+      <w:r>
+        <w:rPr>
+          <w:lang w:val="pt-PT"/>
+        </w:rPr>
+        <w:t xml:space="preserve"> que pareciam ser relevantes para o problema. D</w:t>
       </w:r>
       <w:r>
         <w:rPr>
@@ -4965,7 +3723,6 @@
         </w:rPr>
         <w:t xml:space="preserve">esta forma, o conjunto de dados final apresenta um formato de 7295 observações com 15 </w:t>
       </w:r>
-      <w:proofErr w:type="spellStart"/>
       <w:r>
         <w:rPr>
           <w:i/>
@@ -4974,7 +3731,6 @@
         </w:rPr>
         <w:t>features</w:t>
       </w:r>
-      <w:proofErr w:type="spellEnd"/>
       <w:r>
         <w:rPr>
           <w:lang w:val="pt-PT"/>
@@ -5002,75 +3758,27 @@
         </w:rPr>
         <w:t xml:space="preserve">Após redução da dimensionalidade dos conjuntos de dados preparados, aplicou-se a técnica de discretização de </w:t>
       </w:r>
-      <w:proofErr w:type="spellStart"/>
-      <w:r>
-        <w:rPr>
-          <w:i/>
-          <w:iCs/>
-          <w:lang w:val="pt-PT"/>
-        </w:rPr>
-        <w:t>Equal</w:t>
-      </w:r>
-      <w:proofErr w:type="spellEnd"/>
-      <w:r>
-        <w:rPr>
-          <w:i/>
-          <w:iCs/>
-          <w:lang w:val="pt-PT"/>
-        </w:rPr>
-        <w:t xml:space="preserve"> </w:t>
-      </w:r>
-      <w:proofErr w:type="spellStart"/>
-      <w:r>
-        <w:rPr>
-          <w:i/>
-          <w:iCs/>
-          <w:lang w:val="pt-PT"/>
-        </w:rPr>
-        <w:t>Frequency</w:t>
-      </w:r>
-      <w:proofErr w:type="spellEnd"/>
-      <w:r>
-        <w:rPr>
-          <w:i/>
-          <w:iCs/>
-          <w:lang w:val="pt-PT"/>
-        </w:rPr>
-        <w:t xml:space="preserve"> </w:t>
-      </w:r>
-      <w:proofErr w:type="spellStart"/>
-      <w:r>
-        <w:rPr>
-          <w:i/>
-          <w:iCs/>
-          <w:lang w:val="pt-PT"/>
-        </w:rPr>
-        <w:t>Binning</w:t>
-      </w:r>
-      <w:proofErr w:type="spellEnd"/>
+      <w:r>
+        <w:rPr>
+          <w:i/>
+          <w:iCs/>
+          <w:lang w:val="pt-PT"/>
+        </w:rPr>
+        <w:t>Equal Frequency Binning</w:t>
+      </w:r>
       <w:r>
         <w:rPr>
           <w:lang w:val="pt-PT"/>
         </w:rPr>
         <w:t xml:space="preserve">, onde se dividem os valores em </w:t>
       </w:r>
-      <w:proofErr w:type="spellStart"/>
-      <w:r>
-        <w:rPr>
-          <w:i/>
-          <w:iCs/>
-          <w:lang w:val="pt-PT"/>
-        </w:rPr>
-        <w:t>bins</w:t>
-      </w:r>
-      <w:proofErr w:type="spellEnd"/>
-      <w:r>
-        <w:rPr>
-          <w:i/>
-          <w:iCs/>
-          <w:lang w:val="pt-PT"/>
-        </w:rPr>
-        <w:t xml:space="preserve"> </w:t>
+      <w:r>
+        <w:rPr>
+          <w:i/>
+          <w:iCs/>
+          <w:lang w:val="pt-PT"/>
+        </w:rPr>
+        <w:t xml:space="preserve">bins </w:t>
       </w:r>
       <w:r>
         <w:rPr>
@@ -5078,23 +3786,13 @@
         </w:rPr>
         <w:t xml:space="preserve">com a mesma frequência de ocorrências. O número de </w:t>
       </w:r>
-      <w:proofErr w:type="spellStart"/>
-      <w:r>
-        <w:rPr>
-          <w:i/>
-          <w:iCs/>
-          <w:lang w:val="pt-PT"/>
-        </w:rPr>
-        <w:t>bins</w:t>
-      </w:r>
-      <w:proofErr w:type="spellEnd"/>
-      <w:r>
-        <w:rPr>
-          <w:i/>
-          <w:iCs/>
-          <w:lang w:val="pt-PT"/>
-        </w:rPr>
-        <w:t xml:space="preserve"> </w:t>
+      <w:r>
+        <w:rPr>
+          <w:i/>
+          <w:iCs/>
+          <w:lang w:val="pt-PT"/>
+        </w:rPr>
+        <w:t xml:space="preserve">bins </w:t>
       </w:r>
       <w:r>
         <w:rPr>
@@ -5218,13 +3916,11 @@
         <w:pStyle w:val="Corpodetexto"/>
         <w:ind w:firstLine="0pt"/>
         <w:rPr>
-          <w:highlight w:val="green"/>
-          <w:lang w:val="pt-PT"/>
-        </w:rPr>
-      </w:pPr>
-      <w:r>
-        <w:rPr>
-          <w:highlight w:val="green"/>
+          <w:lang w:val="pt-PT"/>
+        </w:rPr>
+      </w:pPr>
+      <w:r>
+        <w:rPr>
           <w:lang w:val="pt-PT"/>
         </w:rPr>
         <w:tab/>
@@ -5234,34 +3930,12 @@
         <w:rPr>
           <w:i/>
           <w:iCs/>
-          <w:highlight w:val="green"/>
-          <w:lang w:val="pt-PT"/>
-        </w:rPr>
-        <w:t xml:space="preserve">Feature </w:t>
-      </w:r>
-      <w:proofErr w:type="spellStart"/>
-      <w:r>
-        <w:rPr>
-          <w:i/>
-          <w:iCs/>
-          <w:highlight w:val="green"/>
-          <w:lang w:val="pt-PT"/>
-        </w:rPr>
-        <w:t>Selection</w:t>
-      </w:r>
-      <w:proofErr w:type="spellEnd"/>
-      <w:r>
-        <w:rPr>
-          <w:i/>
-          <w:iCs/>
-          <w:highlight w:val="green"/>
-          <w:lang w:val="pt-PT"/>
-        </w:rPr>
-        <w:t xml:space="preserve"> </w:t>
-      </w:r>
-      <w:r>
-        <w:rPr>
-          <w:highlight w:val="green"/>
+          <w:lang w:val="pt-PT"/>
+        </w:rPr>
+        <w:t xml:space="preserve">Feature Selection </w:t>
+      </w:r>
+      <w:r>
+        <w:rPr>
           <w:lang w:val="pt-PT"/>
         </w:rPr>
         <w:t xml:space="preserve">supervisionado, e </w:t>
@@ -5270,34 +3944,12 @@
         <w:rPr>
           <w:i/>
           <w:iCs/>
-          <w:highlight w:val="green"/>
-          <w:lang w:val="pt-PT"/>
-        </w:rPr>
-        <w:t xml:space="preserve">Feature </w:t>
-      </w:r>
-      <w:proofErr w:type="spellStart"/>
-      <w:r>
-        <w:rPr>
-          <w:i/>
-          <w:iCs/>
-          <w:highlight w:val="green"/>
-          <w:lang w:val="pt-PT"/>
-        </w:rPr>
-        <w:t>Reduction</w:t>
-      </w:r>
-      <w:proofErr w:type="spellEnd"/>
-      <w:r>
-        <w:rPr>
-          <w:i/>
-          <w:iCs/>
-          <w:highlight w:val="green"/>
-          <w:lang w:val="pt-PT"/>
-        </w:rPr>
-        <w:t xml:space="preserve"> </w:t>
-      </w:r>
-      <w:r>
-        <w:rPr>
-          <w:highlight w:val="green"/>
+          <w:lang w:val="pt-PT"/>
+        </w:rPr>
+        <w:t xml:space="preserve">Feature Reduction </w:t>
+      </w:r>
+      <w:r>
+        <w:rPr>
           <w:lang w:val="pt-PT"/>
         </w:rPr>
         <w:t xml:space="preserve">com base na técnica PCA. Destaca-se também a importância da discretização dos dados para reduzir eventuais ruídos que possam afetar o desempenho dos modelos a desenvolver na próxima etapa do trabalho prático. </w:t>
@@ -5308,47 +3960,31 @@
         <w:pStyle w:val="Corpodetexto"/>
         <w:ind w:firstLine="0pt"/>
         <w:rPr>
-          <w:highlight w:val="green"/>
-          <w:lang w:val="pt-PT"/>
-        </w:rPr>
-      </w:pPr>
-      <w:r>
-        <w:rPr>
-          <w:highlight w:val="green"/>
+          <w:lang w:val="pt-PT"/>
+        </w:rPr>
+      </w:pPr>
+      <w:r>
+        <w:rPr>
           <w:lang w:val="pt-PT"/>
         </w:rPr>
         <w:tab/>
       </w:r>
       <w:r>
         <w:rPr>
-          <w:highlight w:val="green"/>
           <w:lang w:val="pt-PT"/>
         </w:rPr>
         <w:t xml:space="preserve">O grupo considera os objetivos principais concluídos, no entanto destaca alguns aspetos a melhorar, nomeadamente a utilização de técnicas de FR como o SVD que ainda podem ser aplicadas, e também a preparação do </w:t>
       </w:r>
-      <w:proofErr w:type="spellStart"/>
-      <w:r>
-        <w:rPr>
-          <w:i/>
-          <w:iCs/>
-          <w:highlight w:val="green"/>
-          <w:lang w:val="pt-PT"/>
-        </w:rPr>
-        <w:t>dataset</w:t>
-      </w:r>
-      <w:proofErr w:type="spellEnd"/>
-      <w:r>
-        <w:rPr>
-          <w:i/>
-          <w:iCs/>
-          <w:highlight w:val="green"/>
-          <w:lang w:val="pt-PT"/>
-        </w:rPr>
-        <w:t xml:space="preserve"> </w:t>
-      </w:r>
-      <w:r>
-        <w:rPr>
-          <w:highlight w:val="green"/>
+      <w:r>
+        <w:rPr>
+          <w:i/>
+          <w:iCs/>
+          <w:lang w:val="pt-PT"/>
+        </w:rPr>
+        <w:t xml:space="preserve">dataset </w:t>
+      </w:r>
+      <w:r>
+        <w:rPr>
           <w:lang w:val="pt-PT"/>
         </w:rPr>
         <w:t>para identificação de eventos numa determinada zona, com base nos picos dos consumos energéticos comparativamente aos horários anteriores.</w:t>

</xml_diff>

<commit_message>
Correção de um pequeno erro na conclusão
</commit_message>
<xml_diff>
--- a/Trabalho_Pratico/Fase_1/Relatorio/MDLE_G03_TP1_Fase1.docx
+++ b/Trabalho_Pratico/Fase_1/Relatorio/MDLE_G03_TP1_Fase1.docx
@@ -1357,21 +1357,7 @@
         <w:rPr>
           <w:lang w:val="pt-PT"/>
         </w:rPr>
-        <w:t>HH:</w:t>
-      </w:r>
-      <w:proofErr w:type="gramStart"/>
-      <w:r>
-        <w:rPr>
-          <w:lang w:val="pt-PT"/>
-        </w:rPr>
-        <w:t>MM:SS</w:t>
-      </w:r>
-      <w:proofErr w:type="gramEnd"/>
-      <w:r>
-        <w:rPr>
-          <w:lang w:val="pt-PT"/>
-        </w:rPr>
-        <w:t>".</w:t>
+        <w:t>HH:MM:SS".</w:t>
       </w:r>
     </w:p>
     <w:p>
@@ -3924,7 +3910,19 @@
           <w:lang w:val="pt-PT"/>
         </w:rPr>
         <w:tab/>
-        <w:t xml:space="preserve">A elaboração da primeira fase do trabalho prático tinha por objetivo compreender e descrever o problema existente na mineração de dados para grandes conjuntos de dados conhecido por Maldição da Dimensionalidade, bem como interpretar e caracterizar o conjunto de dados fornecido para formular problemas e realizar o pré-processamento dos dados por forma a treinar modelos de aprendizagem automática que respondam aos mesmos. Durante a elaboração do trabalho foram compreendidos conceitos como os critérios na imputação de dados e de que forma estes podem afetar a aprendizagem do modelo. Em simultâneo, colocaram-se em prática os conhecimentos adquiridos referentes às técnicas de redução de dimensionalidade com </w:t>
+        <w:t>A elaboração da primeira fase do trabalho prático tinha por objetivo compreender e descrever o problema existente na mineração de dados para grandes conjuntos de dados conhecido por Maldição da Dimensionalidade, bem como interpretar e caracterizar o conjunto de dados fornecido para formular problemas e realizar o pré-processamento dos dados por forma a treinar modelos de aprendizagem automática que respondam aos mesmos. Durante a elaboração do trabalho foram compreendidos conceitos como os critérios na imputação de dados e de que forma estes podem afetar a aprendizagem do modelo. Em simultâneo, colocaram-se em prática os conhecimentos adquiridos referentes às técnicas de redução de dimensionalidade com</w:t>
+      </w:r>
+      <w:r>
+        <w:rPr>
+          <w:lang w:val="pt-PT"/>
+        </w:rPr>
+        <w:t>o</w:t>
+      </w:r>
+      <w:r>
+        <w:rPr>
+          <w:lang w:val="pt-PT"/>
+        </w:rPr>
+        <w:t xml:space="preserve"> </w:t>
       </w:r>
       <w:r>
         <w:rPr>
@@ -3938,7 +3936,19 @@
         <w:rPr>
           <w:lang w:val="pt-PT"/>
         </w:rPr>
-        <w:t xml:space="preserve">supervisionado, e </w:t>
+        <w:t>supervisionad</w:t>
+      </w:r>
+      <w:r>
+        <w:rPr>
+          <w:lang w:val="pt-PT"/>
+        </w:rPr>
+        <w:t>a</w:t>
+      </w:r>
+      <w:r>
+        <w:rPr>
+          <w:lang w:val="pt-PT"/>
+        </w:rPr>
+        <w:t xml:space="preserve"> e </w:t>
       </w:r>
       <w:r>
         <w:rPr>

</xml_diff>